<commit_message>
Global updates: UML + SOftware solution
</commit_message>
<xml_diff>
--- a/Documentation/Test Plan.docx
+++ b/Documentation/Test Plan.docx
@@ -1437,6 +1437,15 @@
         <w:t xml:space="preserve"> App</w:t>
       </w:r>
       <w:bookmarkEnd w:id="2"/>
+      <w:r>
+        <w:rPr>
+          <w:color w:val="FF0000"/>
+          <w:sz w:val="32"/>
+          <w:szCs w:val="32"/>
+          <w:lang w:eastAsia="zh-CN" w:bidi="hi-IN"/>
+        </w:rPr>
+        <w:t xml:space="preserve"> keep it up to date</w:t>
+      </w:r>
     </w:p>
     <w:p>
       <w:pPr>
@@ -1448,8 +1457,8 @@
     <w:tbl>
       <w:tblPr>
         <w:tblStyle w:val="TableGrid"/>
-        <w:tblW w:w="10068" w:type="dxa"/>
-        <w:tblInd w:w="-434" w:type="dxa"/>
+        <w:tblW w:w="10407" w:type="dxa"/>
+        <w:tblInd w:w="-914" w:type="dxa"/>
         <w:tblLayout w:type="fixed"/>
         <w:tblLook w:val="04A0" w:firstRow="1" w:lastRow="0" w:firstColumn="1" w:lastColumn="0" w:noHBand="0" w:noVBand="1"/>
       </w:tblPr>
@@ -1457,9 +1466,10 @@
         <w:gridCol w:w="855"/>
         <w:gridCol w:w="908"/>
         <w:gridCol w:w="1643"/>
-        <w:gridCol w:w="2268"/>
-        <w:gridCol w:w="2470"/>
-        <w:gridCol w:w="1924"/>
+        <w:gridCol w:w="1843"/>
+        <w:gridCol w:w="2126"/>
+        <w:gridCol w:w="1985"/>
+        <w:gridCol w:w="1047"/>
       </w:tblGrid>
       <w:tr>
         <w:trPr>
@@ -1533,7 +1543,7 @@
         </w:tc>
         <w:tc>
           <w:tcPr>
-            <w:tcW w:w="2268" w:type="dxa"/>
+            <w:tcW w:w="1843" w:type="dxa"/>
           </w:tcPr>
           <w:p>
             <w:pPr>
@@ -1555,7 +1565,7 @@
         </w:tc>
         <w:tc>
           <w:tcPr>
-            <w:tcW w:w="2470" w:type="dxa"/>
+            <w:tcW w:w="2126" w:type="dxa"/>
           </w:tcPr>
           <w:p>
             <w:pPr>
@@ -1577,7 +1587,7 @@
         </w:tc>
         <w:tc>
           <w:tcPr>
-            <w:tcW w:w="1924" w:type="dxa"/>
+            <w:tcW w:w="1985" w:type="dxa"/>
           </w:tcPr>
           <w:p>
             <w:pPr>
@@ -1594,6 +1604,28 @@
                 <w:lang w:eastAsia="zh-CN" w:bidi="hi-IN"/>
               </w:rPr>
               <w:t>Expected result</w:t>
+            </w:r>
+          </w:p>
+        </w:tc>
+        <w:tc>
+          <w:tcPr>
+            <w:tcW w:w="1047" w:type="dxa"/>
+          </w:tcPr>
+          <w:p>
+            <w:pPr>
+              <w:rPr>
+                <w:sz w:val="20"/>
+                <w:szCs w:val="20"/>
+                <w:lang w:eastAsia="zh-CN" w:bidi="hi-IN"/>
+              </w:rPr>
+            </w:pPr>
+            <w:r>
+              <w:rPr>
+                <w:sz w:val="20"/>
+                <w:szCs w:val="20"/>
+                <w:lang w:eastAsia="zh-CN" w:bidi="hi-IN"/>
+              </w:rPr>
+              <w:t>Result</w:t>
             </w:r>
           </w:p>
         </w:tc>
@@ -1620,7 +1652,37 @@
                 <w:szCs w:val="20"/>
                 <w:lang w:eastAsia="zh-CN" w:bidi="hi-IN"/>
               </w:rPr>
-              <w:t xml:space="preserve">TC </w:t>
+              <w:t>TC A</w:t>
+            </w:r>
+            <w:r>
+              <w:rPr>
+                <w:sz w:val="20"/>
+                <w:szCs w:val="20"/>
+                <w:lang w:eastAsia="zh-CN" w:bidi="hi-IN"/>
+              </w:rPr>
+              <w:t>-01</w:t>
+            </w:r>
+          </w:p>
+        </w:tc>
+        <w:tc>
+          <w:tcPr>
+            <w:tcW w:w="908" w:type="dxa"/>
+          </w:tcPr>
+          <w:p>
+            <w:pPr>
+              <w:rPr>
+                <w:sz w:val="20"/>
+                <w:szCs w:val="20"/>
+                <w:lang w:eastAsia="zh-CN" w:bidi="hi-IN"/>
+              </w:rPr>
+            </w:pPr>
+            <w:r>
+              <w:rPr>
+                <w:sz w:val="20"/>
+                <w:szCs w:val="20"/>
+                <w:lang w:eastAsia="zh-CN" w:bidi="hi-IN"/>
+              </w:rPr>
+              <w:t xml:space="preserve">UC </w:t>
             </w:r>
             <w:r>
               <w:rPr>
@@ -1642,44 +1704,6 @@
         </w:tc>
         <w:tc>
           <w:tcPr>
-            <w:tcW w:w="908" w:type="dxa"/>
-          </w:tcPr>
-          <w:p>
-            <w:pPr>
-              <w:rPr>
-                <w:sz w:val="20"/>
-                <w:szCs w:val="20"/>
-                <w:lang w:eastAsia="zh-CN" w:bidi="hi-IN"/>
-              </w:rPr>
-            </w:pPr>
-            <w:r>
-              <w:rPr>
-                <w:sz w:val="20"/>
-                <w:szCs w:val="20"/>
-                <w:lang w:eastAsia="zh-CN" w:bidi="hi-IN"/>
-              </w:rPr>
-              <w:t xml:space="preserve">UC </w:t>
-            </w:r>
-            <w:r>
-              <w:rPr>
-                <w:sz w:val="20"/>
-                <w:szCs w:val="20"/>
-                <w:lang w:eastAsia="zh-CN" w:bidi="hi-IN"/>
-              </w:rPr>
-              <w:t>A</w:t>
-            </w:r>
-            <w:r>
-              <w:rPr>
-                <w:sz w:val="20"/>
-                <w:szCs w:val="20"/>
-                <w:lang w:eastAsia="zh-CN" w:bidi="hi-IN"/>
-              </w:rPr>
-              <w:t>-01</w:t>
-            </w:r>
-          </w:p>
-        </w:tc>
-        <w:tc>
-          <w:tcPr>
             <w:tcW w:w="1643" w:type="dxa"/>
           </w:tcPr>
           <w:p>
@@ -1696,37 +1720,13 @@
                 <w:szCs w:val="20"/>
                 <w:lang w:eastAsia="zh-CN" w:bidi="hi-IN"/>
               </w:rPr>
-              <w:t>Add</w:t>
-            </w:r>
-            <w:r>
-              <w:rPr>
-                <w:sz w:val="20"/>
-                <w:szCs w:val="20"/>
-                <w:lang w:eastAsia="zh-CN" w:bidi="hi-IN"/>
-              </w:rPr>
-              <w:t xml:space="preserve"> new</w:t>
-            </w:r>
-            <w:r>
-              <w:rPr>
-                <w:sz w:val="20"/>
-                <w:szCs w:val="20"/>
-                <w:lang w:eastAsia="zh-CN" w:bidi="hi-IN"/>
-              </w:rPr>
-              <w:t xml:space="preserve"> </w:t>
-            </w:r>
-            <w:r>
-              <w:rPr>
-                <w:sz w:val="20"/>
-                <w:szCs w:val="20"/>
-                <w:lang w:eastAsia="zh-CN" w:bidi="hi-IN"/>
-              </w:rPr>
-              <w:t>boat</w:t>
-            </w:r>
-          </w:p>
-        </w:tc>
-        <w:tc>
-          <w:tcPr>
-            <w:tcW w:w="2268" w:type="dxa"/>
+              <w:t>Add new boat</w:t>
+            </w:r>
+          </w:p>
+        </w:tc>
+        <w:tc>
+          <w:tcPr>
+            <w:tcW w:w="1843" w:type="dxa"/>
           </w:tcPr>
           <w:p>
             <w:pPr>
@@ -1765,7 +1765,7 @@
         </w:tc>
         <w:tc>
           <w:tcPr>
-            <w:tcW w:w="2470" w:type="dxa"/>
+            <w:tcW w:w="2126" w:type="dxa"/>
           </w:tcPr>
           <w:p>
             <w:pPr>
@@ -1798,90 +1798,58 @@
                 <w:szCs w:val="20"/>
                 <w:lang w:eastAsia="zh-CN" w:bidi="hi-IN"/>
               </w:rPr>
-              <w:t xml:space="preserve">- </w:t>
-            </w:r>
-            <w:r>
-              <w:rPr>
-                <w:sz w:val="20"/>
-                <w:szCs w:val="20"/>
-                <w:lang w:eastAsia="zh-CN" w:bidi="hi-IN"/>
-              </w:rPr>
-              <w:t>Boat Type:</w:t>
-            </w:r>
-          </w:p>
-          <w:p>
-            <w:pPr>
-              <w:rPr>
-                <w:sz w:val="20"/>
-                <w:szCs w:val="20"/>
-                <w:lang w:eastAsia="zh-CN" w:bidi="hi-IN"/>
-              </w:rPr>
-            </w:pPr>
-            <w:r>
-              <w:rPr>
-                <w:sz w:val="20"/>
-                <w:szCs w:val="20"/>
-                <w:lang w:eastAsia="zh-CN" w:bidi="hi-IN"/>
-              </w:rPr>
-              <w:t xml:space="preserve">- </w:t>
-            </w:r>
-            <w:r>
-              <w:rPr>
-                <w:sz w:val="20"/>
-                <w:szCs w:val="20"/>
-                <w:lang w:eastAsia="zh-CN" w:bidi="hi-IN"/>
-              </w:rPr>
-              <w:t>Capacity/boat:</w:t>
-            </w:r>
-          </w:p>
-          <w:p>
-            <w:pPr>
-              <w:rPr>
-                <w:sz w:val="20"/>
-                <w:szCs w:val="20"/>
-                <w:lang w:eastAsia="zh-CN" w:bidi="hi-IN"/>
-              </w:rPr>
-            </w:pPr>
-            <w:r>
-              <w:rPr>
-                <w:sz w:val="20"/>
-                <w:szCs w:val="20"/>
-                <w:lang w:eastAsia="zh-CN" w:bidi="hi-IN"/>
-              </w:rPr>
-              <w:t>- Rental cost/2h</w:t>
-            </w:r>
-            <w:r>
-              <w:rPr>
-                <w:sz w:val="20"/>
-                <w:szCs w:val="20"/>
-                <w:lang w:eastAsia="zh-CN" w:bidi="hi-IN"/>
-              </w:rPr>
-              <w:t>:</w:t>
-            </w:r>
-          </w:p>
-          <w:p>
-            <w:pPr>
-              <w:rPr>
-                <w:sz w:val="20"/>
-                <w:szCs w:val="20"/>
-                <w:lang w:eastAsia="zh-CN" w:bidi="hi-IN"/>
-              </w:rPr>
-            </w:pPr>
-            <w:r>
-              <w:rPr>
-                <w:sz w:val="20"/>
-                <w:szCs w:val="20"/>
-                <w:lang w:eastAsia="zh-CN" w:bidi="hi-IN"/>
-              </w:rPr>
-              <w:t>- Deposit/boat</w:t>
-            </w:r>
-            <w:r>
-              <w:rPr>
-                <w:sz w:val="20"/>
-                <w:szCs w:val="20"/>
-                <w:lang w:eastAsia="zh-CN" w:bidi="hi-IN"/>
-              </w:rPr>
-              <w:t>:</w:t>
+              <w:t>- Boat Type:</w:t>
+            </w:r>
+          </w:p>
+          <w:p>
+            <w:pPr>
+              <w:rPr>
+                <w:sz w:val="20"/>
+                <w:szCs w:val="20"/>
+                <w:lang w:eastAsia="zh-CN" w:bidi="hi-IN"/>
+              </w:rPr>
+            </w:pPr>
+            <w:r>
+              <w:rPr>
+                <w:sz w:val="20"/>
+                <w:szCs w:val="20"/>
+                <w:lang w:eastAsia="zh-CN" w:bidi="hi-IN"/>
+              </w:rPr>
+              <w:t>- Capacity/boat:</w:t>
+            </w:r>
+          </w:p>
+          <w:p>
+            <w:pPr>
+              <w:rPr>
+                <w:sz w:val="20"/>
+                <w:szCs w:val="20"/>
+                <w:lang w:eastAsia="zh-CN" w:bidi="hi-IN"/>
+              </w:rPr>
+            </w:pPr>
+            <w:r>
+              <w:rPr>
+                <w:sz w:val="20"/>
+                <w:szCs w:val="20"/>
+                <w:lang w:eastAsia="zh-CN" w:bidi="hi-IN"/>
+              </w:rPr>
+              <w:t>- Rental cost/2h:</w:t>
+            </w:r>
+          </w:p>
+          <w:p>
+            <w:pPr>
+              <w:rPr>
+                <w:sz w:val="20"/>
+                <w:szCs w:val="20"/>
+                <w:lang w:eastAsia="zh-CN" w:bidi="hi-IN"/>
+              </w:rPr>
+            </w:pPr>
+            <w:r>
+              <w:rPr>
+                <w:sz w:val="20"/>
+                <w:szCs w:val="20"/>
+                <w:lang w:eastAsia="zh-CN" w:bidi="hi-IN"/>
+              </w:rPr>
+              <w:t>- Deposit/boat:</w:t>
             </w:r>
           </w:p>
           <w:p>
@@ -1915,21 +1883,13 @@
                 <w:szCs w:val="20"/>
                 <w:lang w:eastAsia="zh-CN" w:bidi="hi-IN"/>
               </w:rPr>
-              <w:t>- Remark</w:t>
-            </w:r>
-            <w:r>
-              <w:rPr>
-                <w:sz w:val="20"/>
-                <w:szCs w:val="20"/>
-                <w:lang w:eastAsia="zh-CN" w:bidi="hi-IN"/>
-              </w:rPr>
-              <w:t>:</w:t>
-            </w:r>
-          </w:p>
-        </w:tc>
-        <w:tc>
-          <w:tcPr>
-            <w:tcW w:w="1924" w:type="dxa"/>
+              <w:t>- Remark:</w:t>
+            </w:r>
+          </w:p>
+        </w:tc>
+        <w:tc>
+          <w:tcPr>
+            <w:tcW w:w="1985" w:type="dxa"/>
           </w:tcPr>
           <w:p>
             <w:pPr>
@@ -1946,6 +1906,28 @@
                 <w:lang w:eastAsia="zh-CN" w:bidi="hi-IN"/>
               </w:rPr>
               <w:t>Confirmation message of successful addition</w:t>
+            </w:r>
+          </w:p>
+        </w:tc>
+        <w:tc>
+          <w:tcPr>
+            <w:tcW w:w="1047" w:type="dxa"/>
+          </w:tcPr>
+          <w:p>
+            <w:pPr>
+              <w:rPr>
+                <w:sz w:val="20"/>
+                <w:szCs w:val="20"/>
+                <w:lang w:eastAsia="zh-CN" w:bidi="hi-IN"/>
+              </w:rPr>
+            </w:pPr>
+            <w:r>
+              <w:rPr>
+                <w:sz w:val="20"/>
+                <w:szCs w:val="20"/>
+                <w:lang w:eastAsia="zh-CN" w:bidi="hi-IN"/>
+              </w:rPr>
+              <w:t>True/false</w:t>
             </w:r>
           </w:p>
         </w:tc>
@@ -2048,29 +2030,13 @@
                 <w:szCs w:val="20"/>
                 <w:lang w:eastAsia="zh-CN" w:bidi="hi-IN"/>
               </w:rPr>
-              <w:t>Provide invalid data to a</w:t>
-            </w:r>
-            <w:r>
-              <w:rPr>
-                <w:sz w:val="20"/>
-                <w:szCs w:val="20"/>
-                <w:lang w:eastAsia="zh-CN" w:bidi="hi-IN"/>
-              </w:rPr>
-              <w:t xml:space="preserve">dd new </w:t>
-            </w:r>
-            <w:r>
-              <w:rPr>
-                <w:sz w:val="20"/>
-                <w:szCs w:val="20"/>
-                <w:lang w:eastAsia="zh-CN" w:bidi="hi-IN"/>
-              </w:rPr>
-              <w:t>boat</w:t>
-            </w:r>
-          </w:p>
-        </w:tc>
-        <w:tc>
-          <w:tcPr>
-            <w:tcW w:w="2268" w:type="dxa"/>
+              <w:t>Provide invalid data to add new boat</w:t>
+            </w:r>
+          </w:p>
+        </w:tc>
+        <w:tc>
+          <w:tcPr>
+            <w:tcW w:w="1843" w:type="dxa"/>
           </w:tcPr>
           <w:p>
             <w:pPr>
@@ -2109,7 +2075,7 @@
         </w:tc>
         <w:tc>
           <w:tcPr>
-            <w:tcW w:w="2470" w:type="dxa"/>
+            <w:tcW w:w="2126" w:type="dxa"/>
           </w:tcPr>
           <w:p>
             <w:pPr>
@@ -2233,7 +2199,7 @@
         </w:tc>
         <w:tc>
           <w:tcPr>
-            <w:tcW w:w="1924" w:type="dxa"/>
+            <w:tcW w:w="1985" w:type="dxa"/>
           </w:tcPr>
           <w:p>
             <w:pPr>
@@ -2251,6 +2217,20 @@
               </w:rPr>
               <w:t>Guiding message of failure because of invalid data</w:t>
             </w:r>
+          </w:p>
+        </w:tc>
+        <w:tc>
+          <w:tcPr>
+            <w:tcW w:w="1047" w:type="dxa"/>
+          </w:tcPr>
+          <w:p>
+            <w:pPr>
+              <w:rPr>
+                <w:sz w:val="20"/>
+                <w:szCs w:val="20"/>
+                <w:lang w:eastAsia="zh-CN" w:bidi="hi-IN"/>
+              </w:rPr>
+            </w:pPr>
           </w:p>
         </w:tc>
       </w:tr>
@@ -2270,22 +2250,6 @@
                 <w:lang w:eastAsia="zh-CN" w:bidi="hi-IN"/>
               </w:rPr>
             </w:pPr>
-            <w:r>
-              <w:rPr>
-                <w:sz w:val="20"/>
-                <w:szCs w:val="20"/>
-                <w:lang w:eastAsia="zh-CN" w:bidi="hi-IN"/>
-              </w:rPr>
-              <w:t>TC A</w:t>
-            </w:r>
-            <w:r>
-              <w:rPr>
-                <w:sz w:val="20"/>
-                <w:szCs w:val="20"/>
-                <w:lang w:eastAsia="zh-CN" w:bidi="hi-IN"/>
-              </w:rPr>
-              <w:t>-01</w:t>
-            </w:r>
           </w:p>
         </w:tc>
         <w:tc>
@@ -2300,38 +2264,6 @@
                 <w:lang w:eastAsia="zh-CN" w:bidi="hi-IN"/>
               </w:rPr>
             </w:pPr>
-            <w:r>
-              <w:rPr>
-                <w:sz w:val="20"/>
-                <w:szCs w:val="20"/>
-                <w:lang w:eastAsia="zh-CN" w:bidi="hi-IN"/>
-              </w:rPr>
-              <w:t xml:space="preserve">UC </w:t>
-            </w:r>
-            <w:r>
-              <w:rPr>
-                <w:sz w:val="20"/>
-                <w:szCs w:val="20"/>
-                <w:lang w:eastAsia="zh-CN" w:bidi="hi-IN"/>
-              </w:rPr>
-              <w:t>A</w:t>
-            </w:r>
-            <w:r>
-              <w:rPr>
-                <w:sz w:val="20"/>
-                <w:szCs w:val="20"/>
-                <w:lang w:eastAsia="zh-CN" w:bidi="hi-IN"/>
-              </w:rPr>
-              <w:t>-0</w:t>
-            </w:r>
-            <w:r>
-              <w:rPr>
-                <w:sz w:val="20"/>
-                <w:szCs w:val="20"/>
-                <w:lang w:eastAsia="zh-CN" w:bidi="hi-IN"/>
-              </w:rPr>
-              <w:t>2</w:t>
-            </w:r>
           </w:p>
         </w:tc>
         <w:tc>
@@ -2346,215 +2278,72 @@
                 <w:lang w:eastAsia="zh-CN" w:bidi="hi-IN"/>
               </w:rPr>
             </w:pPr>
-            <w:r>
-              <w:rPr>
-                <w:sz w:val="20"/>
-                <w:szCs w:val="20"/>
-                <w:lang w:eastAsia="zh-CN" w:bidi="hi-IN"/>
-              </w:rPr>
-              <w:t>Add new item</w:t>
-            </w:r>
-          </w:p>
-        </w:tc>
-        <w:tc>
-          <w:tcPr>
-            <w:tcW w:w="2268" w:type="dxa"/>
-          </w:tcPr>
-          <w:p>
-            <w:pPr>
-              <w:rPr>
-                <w:sz w:val="20"/>
-                <w:szCs w:val="20"/>
-                <w:lang w:eastAsia="zh-CN" w:bidi="hi-IN"/>
-              </w:rPr>
-            </w:pPr>
-            <w:r>
-              <w:rPr>
-                <w:sz w:val="20"/>
-                <w:szCs w:val="20"/>
-                <w:lang w:eastAsia="zh-CN" w:bidi="hi-IN"/>
-              </w:rPr>
-              <w:t>- Employee is an admin</w:t>
-            </w:r>
-          </w:p>
-          <w:p>
-            <w:pPr>
-              <w:rPr>
-                <w:sz w:val="20"/>
-                <w:szCs w:val="20"/>
-                <w:lang w:eastAsia="zh-CN" w:bidi="hi-IN"/>
-              </w:rPr>
-            </w:pPr>
-            <w:r>
-              <w:rPr>
-                <w:sz w:val="20"/>
-                <w:szCs w:val="20"/>
-                <w:lang w:eastAsia="zh-CN" w:bidi="hi-IN"/>
-              </w:rPr>
-              <w:t>- Employee is logged in</w:t>
-            </w:r>
-          </w:p>
-        </w:tc>
-        <w:tc>
-          <w:tcPr>
-            <w:tcW w:w="2470" w:type="dxa"/>
-          </w:tcPr>
-          <w:p>
-            <w:pPr>
-              <w:rPr>
-                <w:sz w:val="20"/>
-                <w:szCs w:val="20"/>
-                <w:lang w:eastAsia="zh-CN" w:bidi="hi-IN"/>
-              </w:rPr>
-            </w:pPr>
-            <w:r>
-              <w:rPr>
-                <w:sz w:val="20"/>
-                <w:szCs w:val="20"/>
-                <w:lang w:eastAsia="zh-CN" w:bidi="hi-IN"/>
-              </w:rPr>
-              <w:t>Item details</w:t>
-            </w:r>
-          </w:p>
-          <w:p>
-            <w:pPr>
-              <w:rPr>
-                <w:sz w:val="20"/>
-                <w:szCs w:val="20"/>
-                <w:lang w:eastAsia="zh-CN" w:bidi="hi-IN"/>
-              </w:rPr>
-            </w:pPr>
-            <w:r>
-              <w:rPr>
-                <w:sz w:val="20"/>
-                <w:szCs w:val="20"/>
-                <w:lang w:eastAsia="zh-CN" w:bidi="hi-IN"/>
-              </w:rPr>
-              <w:t xml:space="preserve">- </w:t>
-            </w:r>
-            <w:r>
-              <w:rPr>
-                <w:sz w:val="20"/>
-                <w:szCs w:val="20"/>
-                <w:lang w:eastAsia="zh-CN" w:bidi="hi-IN"/>
-              </w:rPr>
-              <w:t>Item name</w:t>
-            </w:r>
-            <w:r>
-              <w:rPr>
-                <w:sz w:val="20"/>
-                <w:szCs w:val="20"/>
-                <w:lang w:eastAsia="zh-CN" w:bidi="hi-IN"/>
-              </w:rPr>
-              <w:t>:</w:t>
-            </w:r>
-          </w:p>
-          <w:p>
-            <w:pPr>
-              <w:rPr>
-                <w:sz w:val="20"/>
-                <w:szCs w:val="20"/>
-                <w:lang w:eastAsia="zh-CN" w:bidi="hi-IN"/>
-              </w:rPr>
-            </w:pPr>
-            <w:r>
-              <w:rPr>
-                <w:sz w:val="20"/>
-                <w:szCs w:val="20"/>
-                <w:lang w:eastAsia="zh-CN" w:bidi="hi-IN"/>
-              </w:rPr>
-              <w:t>- Rental Cost/2h</w:t>
-            </w:r>
-            <w:r>
-              <w:rPr>
-                <w:sz w:val="20"/>
-                <w:szCs w:val="20"/>
-                <w:lang w:eastAsia="zh-CN" w:bidi="hi-IN"/>
-              </w:rPr>
-              <w:t>:</w:t>
-            </w:r>
-          </w:p>
-          <w:p>
-            <w:pPr>
-              <w:rPr>
-                <w:sz w:val="20"/>
-                <w:szCs w:val="20"/>
-                <w:lang w:eastAsia="zh-CN" w:bidi="hi-IN"/>
-              </w:rPr>
-            </w:pPr>
-            <w:r>
-              <w:rPr>
-                <w:sz w:val="20"/>
-                <w:szCs w:val="20"/>
-                <w:lang w:eastAsia="zh-CN" w:bidi="hi-IN"/>
-              </w:rPr>
-              <w:t>- Deposit/item:</w:t>
-            </w:r>
-          </w:p>
-          <w:p>
-            <w:pPr>
-              <w:rPr>
-                <w:sz w:val="20"/>
-                <w:szCs w:val="20"/>
-                <w:lang w:eastAsia="zh-CN" w:bidi="hi-IN"/>
-              </w:rPr>
-            </w:pPr>
-            <w:r>
-              <w:rPr>
-                <w:sz w:val="20"/>
-                <w:szCs w:val="20"/>
-                <w:lang w:eastAsia="zh-CN" w:bidi="hi-IN"/>
-              </w:rPr>
-              <w:t>- Quantity:</w:t>
-            </w:r>
-          </w:p>
-          <w:p>
-            <w:pPr>
-              <w:rPr>
-                <w:sz w:val="20"/>
-                <w:szCs w:val="20"/>
-                <w:lang w:eastAsia="zh-CN" w:bidi="hi-IN"/>
-              </w:rPr>
-            </w:pPr>
-            <w:r>
-              <w:rPr>
-                <w:sz w:val="20"/>
-                <w:szCs w:val="20"/>
-                <w:lang w:eastAsia="zh-CN" w:bidi="hi-IN"/>
-              </w:rPr>
-              <w:t>- Remark:</w:t>
-            </w:r>
-          </w:p>
-          <w:p>
-            <w:pPr>
-              <w:rPr>
-                <w:sz w:val="20"/>
-                <w:szCs w:val="20"/>
-                <w:lang w:eastAsia="zh-CN" w:bidi="hi-IN"/>
-              </w:rPr>
-            </w:pPr>
-          </w:p>
-        </w:tc>
-        <w:tc>
-          <w:tcPr>
-            <w:tcW w:w="1924" w:type="dxa"/>
-          </w:tcPr>
-          <w:p>
-            <w:pPr>
-              <w:rPr>
-                <w:sz w:val="20"/>
-                <w:szCs w:val="20"/>
-                <w:lang w:eastAsia="zh-CN" w:bidi="hi-IN"/>
-              </w:rPr>
-            </w:pPr>
-            <w:r>
-              <w:rPr>
-                <w:sz w:val="20"/>
-                <w:szCs w:val="20"/>
-                <w:lang w:eastAsia="zh-CN" w:bidi="hi-IN"/>
-              </w:rPr>
-              <w:t>Confirmation message of successful addition</w:t>
-            </w:r>
+          </w:p>
+        </w:tc>
+        <w:tc>
+          <w:tcPr>
+            <w:tcW w:w="1843" w:type="dxa"/>
+          </w:tcPr>
+          <w:p>
+            <w:pPr>
+              <w:rPr>
+                <w:color w:val="FF0000"/>
+                <w:sz w:val="20"/>
+                <w:szCs w:val="20"/>
+                <w:lang w:eastAsia="zh-CN" w:bidi="hi-IN"/>
+              </w:rPr>
+            </w:pPr>
+            <w:r>
+              <w:rPr>
+                <w:color w:val="FF0000"/>
+                <w:sz w:val="20"/>
+                <w:szCs w:val="20"/>
+                <w:lang w:eastAsia="zh-CN" w:bidi="hi-IN"/>
+              </w:rPr>
+              <w:t>Add cases for every guiding message</w:t>
+            </w:r>
+          </w:p>
+        </w:tc>
+        <w:tc>
+          <w:tcPr>
+            <w:tcW w:w="2126" w:type="dxa"/>
+          </w:tcPr>
+          <w:p>
+            <w:pPr>
+              <w:rPr>
+                <w:sz w:val="20"/>
+                <w:szCs w:val="20"/>
+                <w:lang w:eastAsia="zh-CN" w:bidi="hi-IN"/>
+              </w:rPr>
+            </w:pPr>
+          </w:p>
+        </w:tc>
+        <w:tc>
+          <w:tcPr>
+            <w:tcW w:w="1985" w:type="dxa"/>
+          </w:tcPr>
+          <w:p>
+            <w:pPr>
+              <w:rPr>
+                <w:sz w:val="20"/>
+                <w:szCs w:val="20"/>
+                <w:lang w:eastAsia="zh-CN" w:bidi="hi-IN"/>
+              </w:rPr>
+            </w:pPr>
+          </w:p>
+        </w:tc>
+        <w:tc>
+          <w:tcPr>
+            <w:tcW w:w="1047" w:type="dxa"/>
+          </w:tcPr>
+          <w:p>
+            <w:pPr>
+              <w:rPr>
+                <w:sz w:val="20"/>
+                <w:szCs w:val="20"/>
+                <w:lang w:eastAsia="zh-CN" w:bidi="hi-IN"/>
+              </w:rPr>
+            </w:pPr>
           </w:p>
         </w:tc>
       </w:tr>
@@ -2588,6 +2377,44 @@
                 <w:szCs w:val="20"/>
                 <w:lang w:eastAsia="zh-CN" w:bidi="hi-IN"/>
               </w:rPr>
+              <w:t>-01</w:t>
+            </w:r>
+          </w:p>
+        </w:tc>
+        <w:tc>
+          <w:tcPr>
+            <w:tcW w:w="908" w:type="dxa"/>
+          </w:tcPr>
+          <w:p>
+            <w:pPr>
+              <w:rPr>
+                <w:sz w:val="20"/>
+                <w:szCs w:val="20"/>
+                <w:lang w:eastAsia="zh-CN" w:bidi="hi-IN"/>
+              </w:rPr>
+            </w:pPr>
+            <w:r>
+              <w:rPr>
+                <w:sz w:val="20"/>
+                <w:szCs w:val="20"/>
+                <w:lang w:eastAsia="zh-CN" w:bidi="hi-IN"/>
+              </w:rPr>
+              <w:t xml:space="preserve">UC </w:t>
+            </w:r>
+            <w:r>
+              <w:rPr>
+                <w:sz w:val="20"/>
+                <w:szCs w:val="20"/>
+                <w:lang w:eastAsia="zh-CN" w:bidi="hi-IN"/>
+              </w:rPr>
+              <w:t>A</w:t>
+            </w:r>
+            <w:r>
+              <w:rPr>
+                <w:sz w:val="20"/>
+                <w:szCs w:val="20"/>
+                <w:lang w:eastAsia="zh-CN" w:bidi="hi-IN"/>
+              </w:rPr>
               <w:t>-0</w:t>
             </w:r>
             <w:r>
@@ -2602,52 +2429,6 @@
         </w:tc>
         <w:tc>
           <w:tcPr>
-            <w:tcW w:w="908" w:type="dxa"/>
-          </w:tcPr>
-          <w:p>
-            <w:pPr>
-              <w:rPr>
-                <w:sz w:val="20"/>
-                <w:szCs w:val="20"/>
-                <w:lang w:eastAsia="zh-CN" w:bidi="hi-IN"/>
-              </w:rPr>
-            </w:pPr>
-            <w:r>
-              <w:rPr>
-                <w:sz w:val="20"/>
-                <w:szCs w:val="20"/>
-                <w:lang w:eastAsia="zh-CN" w:bidi="hi-IN"/>
-              </w:rPr>
-              <w:t xml:space="preserve">UC </w:t>
-            </w:r>
-            <w:r>
-              <w:rPr>
-                <w:sz w:val="20"/>
-                <w:szCs w:val="20"/>
-                <w:lang w:eastAsia="zh-CN" w:bidi="hi-IN"/>
-              </w:rPr>
-              <w:t>A</w:t>
-            </w:r>
-            <w:r>
-              <w:rPr>
-                <w:sz w:val="20"/>
-                <w:szCs w:val="20"/>
-                <w:lang w:eastAsia="zh-CN" w:bidi="hi-IN"/>
-              </w:rPr>
-              <w:t>-0</w:t>
-            </w:r>
-            <w:r>
-              <w:rPr>
-                <w:sz w:val="20"/>
-                <w:szCs w:val="20"/>
-                <w:lang w:eastAsia="zh-CN" w:bidi="hi-IN"/>
-              </w:rPr>
-              <w:t>2</w:t>
-            </w:r>
-          </w:p>
-        </w:tc>
-        <w:tc>
-          <w:tcPr>
             <w:tcW w:w="1643" w:type="dxa"/>
           </w:tcPr>
           <w:p>
@@ -2664,21 +2445,13 @@
                 <w:szCs w:val="20"/>
                 <w:lang w:eastAsia="zh-CN" w:bidi="hi-IN"/>
               </w:rPr>
-              <w:t xml:space="preserve">Provide invalid data to add new </w:t>
-            </w:r>
-            <w:r>
-              <w:rPr>
-                <w:sz w:val="20"/>
-                <w:szCs w:val="20"/>
-                <w:lang w:eastAsia="zh-CN" w:bidi="hi-IN"/>
-              </w:rPr>
-              <w:t>item</w:t>
-            </w:r>
-          </w:p>
-        </w:tc>
-        <w:tc>
-          <w:tcPr>
-            <w:tcW w:w="2268" w:type="dxa"/>
+              <w:t>Add new item</w:t>
+            </w:r>
+          </w:p>
+        </w:tc>
+        <w:tc>
+          <w:tcPr>
+            <w:tcW w:w="1843" w:type="dxa"/>
           </w:tcPr>
           <w:p>
             <w:pPr>
@@ -2717,7 +2490,7 @@
         </w:tc>
         <w:tc>
           <w:tcPr>
-            <w:tcW w:w="2470" w:type="dxa"/>
+            <w:tcW w:w="2126" w:type="dxa"/>
           </w:tcPr>
           <w:p>
             <w:pPr>
@@ -2833,24 +2606,38 @@
         </w:tc>
         <w:tc>
           <w:tcPr>
-            <w:tcW w:w="1924" w:type="dxa"/>
-          </w:tcPr>
-          <w:p>
-            <w:pPr>
-              <w:rPr>
-                <w:sz w:val="20"/>
-                <w:szCs w:val="20"/>
-                <w:lang w:eastAsia="zh-CN" w:bidi="hi-IN"/>
-              </w:rPr>
-            </w:pPr>
-            <w:r>
-              <w:rPr>
-                <w:sz w:val="20"/>
-                <w:szCs w:val="20"/>
-                <w:lang w:eastAsia="zh-CN" w:bidi="hi-IN"/>
-              </w:rPr>
-              <w:t>Guiding message of failure because of invalid data</w:t>
-            </w:r>
+            <w:tcW w:w="1985" w:type="dxa"/>
+          </w:tcPr>
+          <w:p>
+            <w:pPr>
+              <w:rPr>
+                <w:sz w:val="20"/>
+                <w:szCs w:val="20"/>
+                <w:lang w:eastAsia="zh-CN" w:bidi="hi-IN"/>
+              </w:rPr>
+            </w:pPr>
+            <w:r>
+              <w:rPr>
+                <w:sz w:val="20"/>
+                <w:szCs w:val="20"/>
+                <w:lang w:eastAsia="zh-CN" w:bidi="hi-IN"/>
+              </w:rPr>
+              <w:t>Confirmation message of successful addition</w:t>
+            </w:r>
+          </w:p>
+        </w:tc>
+        <w:tc>
+          <w:tcPr>
+            <w:tcW w:w="1047" w:type="dxa"/>
+          </w:tcPr>
+          <w:p>
+            <w:pPr>
+              <w:rPr>
+                <w:sz w:val="20"/>
+                <w:szCs w:val="20"/>
+                <w:lang w:eastAsia="zh-CN" w:bidi="hi-IN"/>
+              </w:rPr>
+            </w:pPr>
           </w:p>
         </w:tc>
       </w:tr>
@@ -2892,7 +2679,7 @@
                 <w:szCs w:val="20"/>
                 <w:lang w:eastAsia="zh-CN" w:bidi="hi-IN"/>
               </w:rPr>
-              <w:t>1</w:t>
+              <w:t>2</w:t>
             </w:r>
           </w:p>
         </w:tc>
@@ -2938,7 +2725,7 @@
                 <w:szCs w:val="20"/>
                 <w:lang w:eastAsia="zh-CN" w:bidi="hi-IN"/>
               </w:rPr>
-              <w:t>3</w:t>
+              <w:t>2</w:t>
             </w:r>
           </w:p>
         </w:tc>
@@ -2960,13 +2747,13 @@
                 <w:szCs w:val="20"/>
                 <w:lang w:eastAsia="zh-CN" w:bidi="hi-IN"/>
               </w:rPr>
-              <w:t>Update boat</w:t>
-            </w:r>
-          </w:p>
-        </w:tc>
-        <w:tc>
-          <w:tcPr>
-            <w:tcW w:w="2268" w:type="dxa"/>
+              <w:t>Provide invalid data to add new item</w:t>
+            </w:r>
+          </w:p>
+        </w:tc>
+        <w:tc>
+          <w:tcPr>
+            <w:tcW w:w="1843" w:type="dxa"/>
           </w:tcPr>
           <w:p>
             <w:pPr>
@@ -3005,91 +2792,74 @@
         </w:tc>
         <w:tc>
           <w:tcPr>
-            <w:tcW w:w="2470" w:type="dxa"/>
-          </w:tcPr>
-          <w:p>
-            <w:pPr>
-              <w:rPr>
-                <w:sz w:val="20"/>
-                <w:szCs w:val="20"/>
-                <w:lang w:eastAsia="zh-CN" w:bidi="hi-IN"/>
-              </w:rPr>
-            </w:pPr>
-            <w:r>
-              <w:rPr>
-                <w:sz w:val="20"/>
-                <w:szCs w:val="20"/>
-                <w:lang w:eastAsia="zh-CN" w:bidi="hi-IN"/>
-              </w:rPr>
-              <w:t>Boat details</w:t>
-            </w:r>
-          </w:p>
-          <w:p>
-            <w:pPr>
-              <w:rPr>
-                <w:sz w:val="20"/>
-                <w:szCs w:val="20"/>
-                <w:lang w:eastAsia="zh-CN" w:bidi="hi-IN"/>
-              </w:rPr>
-            </w:pPr>
-            <w:r>
-              <w:rPr>
-                <w:sz w:val="20"/>
-                <w:szCs w:val="20"/>
-                <w:lang w:eastAsia="zh-CN" w:bidi="hi-IN"/>
-              </w:rPr>
-              <w:t>- Boat Type:</w:t>
-            </w:r>
-          </w:p>
-          <w:p>
-            <w:pPr>
-              <w:rPr>
-                <w:sz w:val="20"/>
-                <w:szCs w:val="20"/>
-                <w:lang w:eastAsia="zh-CN" w:bidi="hi-IN"/>
-              </w:rPr>
-            </w:pPr>
-            <w:r>
-              <w:rPr>
-                <w:sz w:val="20"/>
-                <w:szCs w:val="20"/>
-                <w:lang w:eastAsia="zh-CN" w:bidi="hi-IN"/>
-              </w:rPr>
-              <w:t>- Capacity/boat:</w:t>
-            </w:r>
-          </w:p>
-          <w:p>
-            <w:pPr>
-              <w:rPr>
-                <w:sz w:val="20"/>
-                <w:szCs w:val="20"/>
-                <w:lang w:eastAsia="zh-CN" w:bidi="hi-IN"/>
-              </w:rPr>
-            </w:pPr>
-            <w:r>
-              <w:rPr>
-                <w:sz w:val="20"/>
-                <w:szCs w:val="20"/>
-                <w:lang w:eastAsia="zh-CN" w:bidi="hi-IN"/>
-              </w:rPr>
-              <w:t>- Rental cost/2h:</w:t>
-            </w:r>
-          </w:p>
-          <w:p>
-            <w:pPr>
-              <w:rPr>
-                <w:sz w:val="20"/>
-                <w:szCs w:val="20"/>
-                <w:lang w:eastAsia="zh-CN" w:bidi="hi-IN"/>
-              </w:rPr>
-            </w:pPr>
-            <w:r>
-              <w:rPr>
-                <w:sz w:val="20"/>
-                <w:szCs w:val="20"/>
-                <w:lang w:eastAsia="zh-CN" w:bidi="hi-IN"/>
-              </w:rPr>
-              <w:t>- Deposit/boat:</w:t>
+            <w:tcW w:w="2126" w:type="dxa"/>
+          </w:tcPr>
+          <w:p>
+            <w:pPr>
+              <w:rPr>
+                <w:sz w:val="20"/>
+                <w:szCs w:val="20"/>
+                <w:lang w:eastAsia="zh-CN" w:bidi="hi-IN"/>
+              </w:rPr>
+            </w:pPr>
+            <w:r>
+              <w:rPr>
+                <w:sz w:val="20"/>
+                <w:szCs w:val="20"/>
+                <w:lang w:eastAsia="zh-CN" w:bidi="hi-IN"/>
+              </w:rPr>
+              <w:t>Item details</w:t>
+            </w:r>
+          </w:p>
+          <w:p>
+            <w:pPr>
+              <w:rPr>
+                <w:sz w:val="20"/>
+                <w:szCs w:val="20"/>
+                <w:lang w:eastAsia="zh-CN" w:bidi="hi-IN"/>
+              </w:rPr>
+            </w:pPr>
+            <w:r>
+              <w:rPr>
+                <w:sz w:val="20"/>
+                <w:szCs w:val="20"/>
+                <w:lang w:eastAsia="zh-CN" w:bidi="hi-IN"/>
+              </w:rPr>
+              <w:t>- Item name:</w:t>
+            </w:r>
+          </w:p>
+          <w:p>
+            <w:pPr>
+              <w:rPr>
+                <w:sz w:val="20"/>
+                <w:szCs w:val="20"/>
+                <w:lang w:eastAsia="zh-CN" w:bidi="hi-IN"/>
+              </w:rPr>
+            </w:pPr>
+            <w:r>
+              <w:rPr>
+                <w:sz w:val="20"/>
+                <w:szCs w:val="20"/>
+                <w:lang w:eastAsia="zh-CN" w:bidi="hi-IN"/>
+              </w:rPr>
+              <w:t>- Rental Cost/2h:</w:t>
+            </w:r>
+          </w:p>
+          <w:p>
+            <w:pPr>
+              <w:rPr>
+                <w:sz w:val="20"/>
+                <w:szCs w:val="20"/>
+                <w:lang w:eastAsia="zh-CN" w:bidi="hi-IN"/>
+              </w:rPr>
+            </w:pPr>
+            <w:r>
+              <w:rPr>
+                <w:sz w:val="20"/>
+                <w:szCs w:val="20"/>
+                <w:lang w:eastAsia="zh-CN" w:bidi="hi-IN"/>
+              </w:rPr>
+              <w:t>- Deposit/item:</w:t>
             </w:r>
           </w:p>
           <w:p>
@@ -3126,35 +2896,50 @@
               <w:t>- Remark:</w:t>
             </w:r>
           </w:p>
-        </w:tc>
-        <w:tc>
-          <w:tcPr>
-            <w:tcW w:w="1924" w:type="dxa"/>
-          </w:tcPr>
-          <w:p>
-            <w:pPr>
-              <w:rPr>
-                <w:sz w:val="20"/>
-                <w:szCs w:val="20"/>
-                <w:lang w:eastAsia="zh-CN" w:bidi="hi-IN"/>
-              </w:rPr>
-            </w:pPr>
-            <w:r>
-              <w:rPr>
-                <w:sz w:val="20"/>
-                <w:szCs w:val="20"/>
-                <w:lang w:eastAsia="zh-CN" w:bidi="hi-IN"/>
-              </w:rPr>
-              <w:t xml:space="preserve">Confirmation message of successful </w:t>
-            </w:r>
-            <w:r>
-              <w:rPr>
-                <w:sz w:val="20"/>
-                <w:szCs w:val="20"/>
-                <w:lang w:eastAsia="zh-CN" w:bidi="hi-IN"/>
-              </w:rPr>
-              <w:t>update</w:t>
-            </w:r>
+          <w:p>
+            <w:pPr>
+              <w:rPr>
+                <w:sz w:val="20"/>
+                <w:szCs w:val="20"/>
+                <w:lang w:eastAsia="zh-CN" w:bidi="hi-IN"/>
+              </w:rPr>
+            </w:pPr>
+          </w:p>
+        </w:tc>
+        <w:tc>
+          <w:tcPr>
+            <w:tcW w:w="1985" w:type="dxa"/>
+          </w:tcPr>
+          <w:p>
+            <w:pPr>
+              <w:rPr>
+                <w:sz w:val="20"/>
+                <w:szCs w:val="20"/>
+                <w:lang w:eastAsia="zh-CN" w:bidi="hi-IN"/>
+              </w:rPr>
+            </w:pPr>
+            <w:r>
+              <w:rPr>
+                <w:sz w:val="20"/>
+                <w:szCs w:val="20"/>
+                <w:lang w:eastAsia="zh-CN" w:bidi="hi-IN"/>
+              </w:rPr>
+              <w:t>Guiding message of failure because of invalid data</w:t>
+            </w:r>
+          </w:p>
+        </w:tc>
+        <w:tc>
+          <w:tcPr>
+            <w:tcW w:w="1047" w:type="dxa"/>
+          </w:tcPr>
+          <w:p>
+            <w:pPr>
+              <w:rPr>
+                <w:sz w:val="20"/>
+                <w:szCs w:val="20"/>
+                <w:lang w:eastAsia="zh-CN" w:bidi="hi-IN"/>
+              </w:rPr>
+            </w:pPr>
           </w:p>
         </w:tc>
       </w:tr>
@@ -3196,7 +2981,7 @@
                 <w:szCs w:val="20"/>
                 <w:lang w:eastAsia="zh-CN" w:bidi="hi-IN"/>
               </w:rPr>
-              <w:t>2</w:t>
+              <w:t>1</w:t>
             </w:r>
           </w:p>
         </w:tc>
@@ -3264,13 +3049,13 @@
                 <w:szCs w:val="20"/>
                 <w:lang w:eastAsia="zh-CN" w:bidi="hi-IN"/>
               </w:rPr>
-              <w:t>Provide invalid data to update boat</w:t>
-            </w:r>
-          </w:p>
-        </w:tc>
-        <w:tc>
-          <w:tcPr>
-            <w:tcW w:w="2268" w:type="dxa"/>
+              <w:t>Update boat</w:t>
+            </w:r>
+          </w:p>
+        </w:tc>
+        <w:tc>
+          <w:tcPr>
+            <w:tcW w:w="1843" w:type="dxa"/>
           </w:tcPr>
           <w:p>
             <w:pPr>
@@ -3309,7 +3094,7 @@
         </w:tc>
         <w:tc>
           <w:tcPr>
-            <w:tcW w:w="2470" w:type="dxa"/>
+            <w:tcW w:w="2126" w:type="dxa"/>
           </w:tcPr>
           <w:p>
             <w:pPr>
@@ -3433,24 +3218,38 @@
         </w:tc>
         <w:tc>
           <w:tcPr>
-            <w:tcW w:w="1924" w:type="dxa"/>
-          </w:tcPr>
-          <w:p>
-            <w:pPr>
-              <w:rPr>
-                <w:sz w:val="20"/>
-                <w:szCs w:val="20"/>
-                <w:lang w:eastAsia="zh-CN" w:bidi="hi-IN"/>
-              </w:rPr>
-            </w:pPr>
-            <w:r>
-              <w:rPr>
-                <w:sz w:val="20"/>
-                <w:szCs w:val="20"/>
-                <w:lang w:eastAsia="zh-CN" w:bidi="hi-IN"/>
-              </w:rPr>
-              <w:t>Guiding message of failure because of invalid data</w:t>
-            </w:r>
+            <w:tcW w:w="1985" w:type="dxa"/>
+          </w:tcPr>
+          <w:p>
+            <w:pPr>
+              <w:rPr>
+                <w:sz w:val="20"/>
+                <w:szCs w:val="20"/>
+                <w:lang w:eastAsia="zh-CN" w:bidi="hi-IN"/>
+              </w:rPr>
+            </w:pPr>
+            <w:r>
+              <w:rPr>
+                <w:sz w:val="20"/>
+                <w:szCs w:val="20"/>
+                <w:lang w:eastAsia="zh-CN" w:bidi="hi-IN"/>
+              </w:rPr>
+              <w:t>Confirmation message of successful update</w:t>
+            </w:r>
+          </w:p>
+        </w:tc>
+        <w:tc>
+          <w:tcPr>
+            <w:tcW w:w="1047" w:type="dxa"/>
+          </w:tcPr>
+          <w:p>
+            <w:pPr>
+              <w:rPr>
+                <w:sz w:val="20"/>
+                <w:szCs w:val="20"/>
+                <w:lang w:eastAsia="zh-CN" w:bidi="hi-IN"/>
+              </w:rPr>
+            </w:pPr>
           </w:p>
         </w:tc>
       </w:tr>
@@ -3476,228 +3275,237 @@
                 <w:szCs w:val="20"/>
                 <w:lang w:eastAsia="zh-CN" w:bidi="hi-IN"/>
               </w:rPr>
+              <w:t>TC A</w:t>
+            </w:r>
+            <w:r>
+              <w:rPr>
+                <w:sz w:val="20"/>
+                <w:szCs w:val="20"/>
+                <w:lang w:eastAsia="zh-CN" w:bidi="hi-IN"/>
+              </w:rPr>
+              <w:t>-0</w:t>
+            </w:r>
+            <w:r>
+              <w:rPr>
+                <w:sz w:val="20"/>
+                <w:szCs w:val="20"/>
+                <w:lang w:eastAsia="zh-CN" w:bidi="hi-IN"/>
+              </w:rPr>
+              <w:t>2</w:t>
+            </w:r>
+          </w:p>
+        </w:tc>
+        <w:tc>
+          <w:tcPr>
+            <w:tcW w:w="908" w:type="dxa"/>
+          </w:tcPr>
+          <w:p>
+            <w:pPr>
+              <w:rPr>
+                <w:sz w:val="20"/>
+                <w:szCs w:val="20"/>
+                <w:lang w:eastAsia="zh-CN" w:bidi="hi-IN"/>
+              </w:rPr>
+            </w:pPr>
+            <w:r>
+              <w:rPr>
+                <w:sz w:val="20"/>
+                <w:szCs w:val="20"/>
+                <w:lang w:eastAsia="zh-CN" w:bidi="hi-IN"/>
+              </w:rPr>
+              <w:t xml:space="preserve">UC </w:t>
+            </w:r>
+            <w:r>
+              <w:rPr>
+                <w:sz w:val="20"/>
+                <w:szCs w:val="20"/>
+                <w:lang w:eastAsia="zh-CN" w:bidi="hi-IN"/>
+              </w:rPr>
+              <w:t>A</w:t>
+            </w:r>
+            <w:r>
+              <w:rPr>
+                <w:sz w:val="20"/>
+                <w:szCs w:val="20"/>
+                <w:lang w:eastAsia="zh-CN" w:bidi="hi-IN"/>
+              </w:rPr>
+              <w:t>-0</w:t>
+            </w:r>
+            <w:r>
+              <w:rPr>
+                <w:sz w:val="20"/>
+                <w:szCs w:val="20"/>
+                <w:lang w:eastAsia="zh-CN" w:bidi="hi-IN"/>
+              </w:rPr>
+              <w:t>3</w:t>
+            </w:r>
+          </w:p>
+        </w:tc>
+        <w:tc>
+          <w:tcPr>
+            <w:tcW w:w="1643" w:type="dxa"/>
+          </w:tcPr>
+          <w:p>
+            <w:pPr>
+              <w:rPr>
+                <w:sz w:val="20"/>
+                <w:szCs w:val="20"/>
+                <w:lang w:eastAsia="zh-CN" w:bidi="hi-IN"/>
+              </w:rPr>
+            </w:pPr>
+            <w:r>
+              <w:rPr>
+                <w:sz w:val="20"/>
+                <w:szCs w:val="20"/>
+                <w:lang w:eastAsia="zh-CN" w:bidi="hi-IN"/>
+              </w:rPr>
+              <w:t>Provide invalid data to update boat</w:t>
+            </w:r>
+          </w:p>
+        </w:tc>
+        <w:tc>
+          <w:tcPr>
+            <w:tcW w:w="1843" w:type="dxa"/>
+          </w:tcPr>
+          <w:p>
+            <w:pPr>
+              <w:rPr>
+                <w:sz w:val="20"/>
+                <w:szCs w:val="20"/>
+                <w:lang w:eastAsia="zh-CN" w:bidi="hi-IN"/>
+              </w:rPr>
+            </w:pPr>
+            <w:r>
+              <w:rPr>
+                <w:sz w:val="20"/>
+                <w:szCs w:val="20"/>
+                <w:lang w:eastAsia="zh-CN" w:bidi="hi-IN"/>
+              </w:rPr>
+              <w:t>- Employee is an admin</w:t>
+            </w:r>
+          </w:p>
+          <w:p>
+            <w:pPr>
+              <w:rPr>
+                <w:sz w:val="20"/>
+                <w:szCs w:val="20"/>
+                <w:lang w:eastAsia="zh-CN" w:bidi="hi-IN"/>
+              </w:rPr>
+            </w:pPr>
+            <w:r>
+              <w:rPr>
+                <w:sz w:val="20"/>
+                <w:szCs w:val="20"/>
+                <w:lang w:eastAsia="zh-CN" w:bidi="hi-IN"/>
+              </w:rPr>
+              <w:t>- Employee is logged in</w:t>
+            </w:r>
+          </w:p>
+        </w:tc>
+        <w:tc>
+          <w:tcPr>
+            <w:tcW w:w="2126" w:type="dxa"/>
+          </w:tcPr>
+          <w:p>
+            <w:pPr>
+              <w:rPr>
+                <w:sz w:val="20"/>
+                <w:szCs w:val="20"/>
+                <w:lang w:eastAsia="zh-CN" w:bidi="hi-IN"/>
+              </w:rPr>
+            </w:pPr>
+            <w:r>
+              <w:rPr>
+                <w:sz w:val="20"/>
+                <w:szCs w:val="20"/>
+                <w:lang w:eastAsia="zh-CN" w:bidi="hi-IN"/>
+              </w:rPr>
+              <w:t>Boat details</w:t>
+            </w:r>
+          </w:p>
+          <w:p>
+            <w:pPr>
+              <w:rPr>
+                <w:sz w:val="20"/>
+                <w:szCs w:val="20"/>
+                <w:lang w:eastAsia="zh-CN" w:bidi="hi-IN"/>
+              </w:rPr>
+            </w:pPr>
+            <w:r>
+              <w:rPr>
+                <w:sz w:val="20"/>
+                <w:szCs w:val="20"/>
+                <w:lang w:eastAsia="zh-CN" w:bidi="hi-IN"/>
+              </w:rPr>
+              <w:t>- Boat Type:</w:t>
+            </w:r>
+          </w:p>
+          <w:p>
+            <w:pPr>
+              <w:rPr>
+                <w:sz w:val="20"/>
+                <w:szCs w:val="20"/>
+                <w:lang w:eastAsia="zh-CN" w:bidi="hi-IN"/>
+              </w:rPr>
+            </w:pPr>
+            <w:r>
+              <w:rPr>
+                <w:sz w:val="20"/>
+                <w:szCs w:val="20"/>
+                <w:lang w:eastAsia="zh-CN" w:bidi="hi-IN"/>
+              </w:rPr>
+              <w:t>- Capacity/boat:</w:t>
+            </w:r>
+          </w:p>
+          <w:p>
+            <w:pPr>
+              <w:rPr>
+                <w:sz w:val="20"/>
+                <w:szCs w:val="20"/>
+                <w:lang w:eastAsia="zh-CN" w:bidi="hi-IN"/>
+              </w:rPr>
+            </w:pPr>
+            <w:r>
+              <w:rPr>
+                <w:sz w:val="20"/>
+                <w:szCs w:val="20"/>
+                <w:lang w:eastAsia="zh-CN" w:bidi="hi-IN"/>
+              </w:rPr>
+              <w:t>- Rental cost/2h:</w:t>
+            </w:r>
+          </w:p>
+          <w:p>
+            <w:pPr>
+              <w:rPr>
+                <w:sz w:val="20"/>
+                <w:szCs w:val="20"/>
+                <w:lang w:eastAsia="zh-CN" w:bidi="hi-IN"/>
+              </w:rPr>
+            </w:pPr>
+            <w:r>
+              <w:rPr>
+                <w:sz w:val="20"/>
+                <w:szCs w:val="20"/>
+                <w:lang w:eastAsia="zh-CN" w:bidi="hi-IN"/>
+              </w:rPr>
+              <w:t>- Deposit/boat:</w:t>
+            </w:r>
+          </w:p>
+          <w:p>
+            <w:pPr>
+              <w:rPr>
+                <w:sz w:val="20"/>
+                <w:szCs w:val="20"/>
+                <w:lang w:eastAsia="zh-CN" w:bidi="hi-IN"/>
+              </w:rPr>
+            </w:pPr>
+            <w:r>
+              <w:rPr>
+                <w:sz w:val="20"/>
+                <w:szCs w:val="20"/>
+                <w:lang w:eastAsia="zh-CN" w:bidi="hi-IN"/>
+              </w:rPr>
               <w:lastRenderedPageBreak/>
-              <w:t>TC A</w:t>
-            </w:r>
-            <w:r>
-              <w:rPr>
-                <w:sz w:val="20"/>
-                <w:szCs w:val="20"/>
-                <w:lang w:eastAsia="zh-CN" w:bidi="hi-IN"/>
-              </w:rPr>
-              <w:t>-0</w:t>
-            </w:r>
-            <w:r>
-              <w:rPr>
-                <w:sz w:val="20"/>
-                <w:szCs w:val="20"/>
-                <w:lang w:eastAsia="zh-CN" w:bidi="hi-IN"/>
-              </w:rPr>
-              <w:t>1</w:t>
-            </w:r>
-          </w:p>
-        </w:tc>
-        <w:tc>
-          <w:tcPr>
-            <w:tcW w:w="908" w:type="dxa"/>
-          </w:tcPr>
-          <w:p>
-            <w:pPr>
-              <w:rPr>
-                <w:sz w:val="20"/>
-                <w:szCs w:val="20"/>
-                <w:lang w:eastAsia="zh-CN" w:bidi="hi-IN"/>
-              </w:rPr>
-            </w:pPr>
-            <w:r>
-              <w:rPr>
-                <w:sz w:val="20"/>
-                <w:szCs w:val="20"/>
-                <w:lang w:eastAsia="zh-CN" w:bidi="hi-IN"/>
-              </w:rPr>
-              <w:t xml:space="preserve">UC </w:t>
-            </w:r>
-            <w:r>
-              <w:rPr>
-                <w:sz w:val="20"/>
-                <w:szCs w:val="20"/>
-                <w:lang w:eastAsia="zh-CN" w:bidi="hi-IN"/>
-              </w:rPr>
-              <w:t>A</w:t>
-            </w:r>
-            <w:r>
-              <w:rPr>
-                <w:sz w:val="20"/>
-                <w:szCs w:val="20"/>
-                <w:lang w:eastAsia="zh-CN" w:bidi="hi-IN"/>
-              </w:rPr>
-              <w:t>-0</w:t>
-            </w:r>
-            <w:r>
-              <w:rPr>
-                <w:sz w:val="20"/>
-                <w:szCs w:val="20"/>
-                <w:lang w:eastAsia="zh-CN" w:bidi="hi-IN"/>
-              </w:rPr>
-              <w:t>4</w:t>
-            </w:r>
-          </w:p>
-        </w:tc>
-        <w:tc>
-          <w:tcPr>
-            <w:tcW w:w="1643" w:type="dxa"/>
-          </w:tcPr>
-          <w:p>
-            <w:pPr>
-              <w:rPr>
-                <w:sz w:val="20"/>
-                <w:szCs w:val="20"/>
-                <w:lang w:eastAsia="zh-CN" w:bidi="hi-IN"/>
-              </w:rPr>
-            </w:pPr>
-            <w:r>
-              <w:rPr>
-                <w:sz w:val="20"/>
-                <w:szCs w:val="20"/>
-                <w:lang w:eastAsia="zh-CN" w:bidi="hi-IN"/>
-              </w:rPr>
-              <w:t>Update</w:t>
-            </w:r>
-            <w:r>
-              <w:rPr>
-                <w:sz w:val="20"/>
-                <w:szCs w:val="20"/>
-                <w:lang w:eastAsia="zh-CN" w:bidi="hi-IN"/>
-              </w:rPr>
-              <w:t xml:space="preserve"> item</w:t>
-            </w:r>
-          </w:p>
-        </w:tc>
-        <w:tc>
-          <w:tcPr>
-            <w:tcW w:w="2268" w:type="dxa"/>
-          </w:tcPr>
-          <w:p>
-            <w:pPr>
-              <w:rPr>
-                <w:sz w:val="20"/>
-                <w:szCs w:val="20"/>
-                <w:lang w:eastAsia="zh-CN" w:bidi="hi-IN"/>
-              </w:rPr>
-            </w:pPr>
-            <w:r>
-              <w:rPr>
-                <w:sz w:val="20"/>
-                <w:szCs w:val="20"/>
-                <w:lang w:eastAsia="zh-CN" w:bidi="hi-IN"/>
-              </w:rPr>
-              <w:t>- Employee is an admin</w:t>
-            </w:r>
-          </w:p>
-          <w:p>
-            <w:pPr>
-              <w:rPr>
-                <w:sz w:val="20"/>
-                <w:szCs w:val="20"/>
-                <w:lang w:eastAsia="zh-CN" w:bidi="hi-IN"/>
-              </w:rPr>
-            </w:pPr>
-            <w:r>
-              <w:rPr>
-                <w:sz w:val="20"/>
-                <w:szCs w:val="20"/>
-                <w:lang w:eastAsia="zh-CN" w:bidi="hi-IN"/>
-              </w:rPr>
-              <w:t>- Employee is logged in</w:t>
-            </w:r>
-          </w:p>
-        </w:tc>
-        <w:tc>
-          <w:tcPr>
-            <w:tcW w:w="2470" w:type="dxa"/>
-          </w:tcPr>
-          <w:p>
-            <w:pPr>
-              <w:rPr>
-                <w:sz w:val="20"/>
-                <w:szCs w:val="20"/>
-                <w:lang w:eastAsia="zh-CN" w:bidi="hi-IN"/>
-              </w:rPr>
-            </w:pPr>
-            <w:r>
-              <w:rPr>
-                <w:sz w:val="20"/>
-                <w:szCs w:val="20"/>
-                <w:lang w:eastAsia="zh-CN" w:bidi="hi-IN"/>
-              </w:rPr>
-              <w:t>Item details</w:t>
-            </w:r>
-          </w:p>
-          <w:p>
-            <w:pPr>
-              <w:rPr>
-                <w:sz w:val="20"/>
-                <w:szCs w:val="20"/>
-                <w:lang w:eastAsia="zh-CN" w:bidi="hi-IN"/>
-              </w:rPr>
-            </w:pPr>
-            <w:r>
-              <w:rPr>
-                <w:sz w:val="20"/>
-                <w:szCs w:val="20"/>
-                <w:lang w:eastAsia="zh-CN" w:bidi="hi-IN"/>
-              </w:rPr>
-              <w:t>- Item name:</w:t>
-            </w:r>
-          </w:p>
-          <w:p>
-            <w:pPr>
-              <w:rPr>
-                <w:sz w:val="20"/>
-                <w:szCs w:val="20"/>
-                <w:lang w:eastAsia="zh-CN" w:bidi="hi-IN"/>
-              </w:rPr>
-            </w:pPr>
-            <w:r>
-              <w:rPr>
-                <w:sz w:val="20"/>
-                <w:szCs w:val="20"/>
-                <w:lang w:eastAsia="zh-CN" w:bidi="hi-IN"/>
-              </w:rPr>
-              <w:t>- Rental Cost/2h:</w:t>
-            </w:r>
-          </w:p>
-          <w:p>
-            <w:pPr>
-              <w:rPr>
-                <w:sz w:val="20"/>
-                <w:szCs w:val="20"/>
-                <w:lang w:eastAsia="zh-CN" w:bidi="hi-IN"/>
-              </w:rPr>
-            </w:pPr>
-            <w:r>
-              <w:rPr>
-                <w:sz w:val="20"/>
-                <w:szCs w:val="20"/>
-                <w:lang w:eastAsia="zh-CN" w:bidi="hi-IN"/>
-              </w:rPr>
-              <w:t>- Deposit/item:</w:t>
-            </w:r>
-          </w:p>
-          <w:p>
-            <w:pPr>
-              <w:rPr>
-                <w:sz w:val="20"/>
-                <w:szCs w:val="20"/>
-                <w:lang w:eastAsia="zh-CN" w:bidi="hi-IN"/>
-              </w:rPr>
-            </w:pPr>
-            <w:r>
-              <w:rPr>
-                <w:sz w:val="20"/>
-                <w:szCs w:val="20"/>
-                <w:lang w:eastAsia="zh-CN" w:bidi="hi-IN"/>
-              </w:rPr>
               <w:t>- Quantity:</w:t>
             </w:r>
           </w:p>
@@ -3718,36 +3526,42 @@
               <w:t>- Remark:</w:t>
             </w:r>
           </w:p>
-          <w:p>
-            <w:pPr>
-              <w:rPr>
-                <w:sz w:val="20"/>
-                <w:szCs w:val="20"/>
-                <w:lang w:eastAsia="zh-CN" w:bidi="hi-IN"/>
-              </w:rPr>
-            </w:pPr>
-          </w:p>
-        </w:tc>
-        <w:tc>
-          <w:tcPr>
-            <w:tcW w:w="1924" w:type="dxa"/>
-          </w:tcPr>
-          <w:p>
-            <w:pPr>
-              <w:rPr>
-                <w:sz w:val="20"/>
-                <w:szCs w:val="20"/>
-                <w:lang w:eastAsia="zh-CN" w:bidi="hi-IN"/>
-              </w:rPr>
-            </w:pPr>
-            <w:r>
-              <w:rPr>
-                <w:sz w:val="20"/>
-                <w:szCs w:val="20"/>
-                <w:lang w:eastAsia="zh-CN" w:bidi="hi-IN"/>
-              </w:rPr>
-              <w:t>Confirmation message of successful update</w:t>
-            </w:r>
+        </w:tc>
+        <w:tc>
+          <w:tcPr>
+            <w:tcW w:w="1985" w:type="dxa"/>
+          </w:tcPr>
+          <w:p>
+            <w:pPr>
+              <w:rPr>
+                <w:sz w:val="20"/>
+                <w:szCs w:val="20"/>
+                <w:lang w:eastAsia="zh-CN" w:bidi="hi-IN"/>
+              </w:rPr>
+            </w:pPr>
+            <w:r>
+              <w:rPr>
+                <w:sz w:val="20"/>
+                <w:szCs w:val="20"/>
+                <w:lang w:eastAsia="zh-CN" w:bidi="hi-IN"/>
+              </w:rPr>
+              <w:lastRenderedPageBreak/>
+              <w:t>Guiding message of failure because of invalid data</w:t>
+            </w:r>
+          </w:p>
+        </w:tc>
+        <w:tc>
+          <w:tcPr>
+            <w:tcW w:w="1047" w:type="dxa"/>
+          </w:tcPr>
+          <w:p>
+            <w:pPr>
+              <w:rPr>
+                <w:sz w:val="20"/>
+                <w:szCs w:val="20"/>
+                <w:lang w:eastAsia="zh-CN" w:bidi="hi-IN"/>
+              </w:rPr>
+            </w:pPr>
           </w:p>
         </w:tc>
       </w:tr>
@@ -3789,7 +3603,7 @@
                 <w:szCs w:val="20"/>
                 <w:lang w:eastAsia="zh-CN" w:bidi="hi-IN"/>
               </w:rPr>
-              <w:t>2</w:t>
+              <w:t>1</w:t>
             </w:r>
           </w:p>
         </w:tc>
@@ -3857,21 +3671,13 @@
                 <w:szCs w:val="20"/>
                 <w:lang w:eastAsia="zh-CN" w:bidi="hi-IN"/>
               </w:rPr>
-              <w:t xml:space="preserve">Provide invalid data to update </w:t>
-            </w:r>
-            <w:r>
-              <w:rPr>
-                <w:sz w:val="20"/>
-                <w:szCs w:val="20"/>
-                <w:lang w:eastAsia="zh-CN" w:bidi="hi-IN"/>
-              </w:rPr>
-              <w:t>item</w:t>
-            </w:r>
-          </w:p>
-        </w:tc>
-        <w:tc>
-          <w:tcPr>
-            <w:tcW w:w="2268" w:type="dxa"/>
+              <w:t>Update item</w:t>
+            </w:r>
+          </w:p>
+        </w:tc>
+        <w:tc>
+          <w:tcPr>
+            <w:tcW w:w="1843" w:type="dxa"/>
           </w:tcPr>
           <w:p>
             <w:pPr>
@@ -3910,7 +3716,7 @@
         </w:tc>
         <w:tc>
           <w:tcPr>
-            <w:tcW w:w="2470" w:type="dxa"/>
+            <w:tcW w:w="2126" w:type="dxa"/>
           </w:tcPr>
           <w:p>
             <w:pPr>
@@ -4026,24 +3832,38 @@
         </w:tc>
         <w:tc>
           <w:tcPr>
-            <w:tcW w:w="1924" w:type="dxa"/>
-          </w:tcPr>
-          <w:p>
-            <w:pPr>
-              <w:rPr>
-                <w:sz w:val="20"/>
-                <w:szCs w:val="20"/>
-                <w:lang w:eastAsia="zh-CN" w:bidi="hi-IN"/>
-              </w:rPr>
-            </w:pPr>
-            <w:r>
-              <w:rPr>
-                <w:sz w:val="20"/>
-                <w:szCs w:val="20"/>
-                <w:lang w:eastAsia="zh-CN" w:bidi="hi-IN"/>
-              </w:rPr>
-              <w:t>Guiding message of failure because of invalid data</w:t>
-            </w:r>
+            <w:tcW w:w="1985" w:type="dxa"/>
+          </w:tcPr>
+          <w:p>
+            <w:pPr>
+              <w:rPr>
+                <w:sz w:val="20"/>
+                <w:szCs w:val="20"/>
+                <w:lang w:eastAsia="zh-CN" w:bidi="hi-IN"/>
+              </w:rPr>
+            </w:pPr>
+            <w:r>
+              <w:rPr>
+                <w:sz w:val="20"/>
+                <w:szCs w:val="20"/>
+                <w:lang w:eastAsia="zh-CN" w:bidi="hi-IN"/>
+              </w:rPr>
+              <w:t>Confirmation message of successful update</w:t>
+            </w:r>
+          </w:p>
+        </w:tc>
+        <w:tc>
+          <w:tcPr>
+            <w:tcW w:w="1047" w:type="dxa"/>
+          </w:tcPr>
+          <w:p>
+            <w:pPr>
+              <w:rPr>
+                <w:sz w:val="20"/>
+                <w:szCs w:val="20"/>
+                <w:lang w:eastAsia="zh-CN" w:bidi="hi-IN"/>
+              </w:rPr>
+            </w:pPr>
           </w:p>
         </w:tc>
       </w:tr>
@@ -4085,7 +3905,7 @@
                 <w:szCs w:val="20"/>
                 <w:lang w:eastAsia="zh-CN" w:bidi="hi-IN"/>
               </w:rPr>
-              <w:t>1</w:t>
+              <w:t>2</w:t>
             </w:r>
           </w:p>
         </w:tc>
@@ -4131,7 +3951,7 @@
                 <w:szCs w:val="20"/>
                 <w:lang w:eastAsia="zh-CN" w:bidi="hi-IN"/>
               </w:rPr>
-              <w:t>5</w:t>
+              <w:t>4</w:t>
             </w:r>
           </w:p>
         </w:tc>
@@ -4153,13 +3973,13 @@
                 <w:szCs w:val="20"/>
                 <w:lang w:eastAsia="zh-CN" w:bidi="hi-IN"/>
               </w:rPr>
-              <w:t>Delete boats</w:t>
-            </w:r>
-          </w:p>
-        </w:tc>
-        <w:tc>
-          <w:tcPr>
-            <w:tcW w:w="2268" w:type="dxa"/>
+              <w:t>Provide invalid data to update item</w:t>
+            </w:r>
+          </w:p>
+        </w:tc>
+        <w:tc>
+          <w:tcPr>
+            <w:tcW w:w="1843" w:type="dxa"/>
           </w:tcPr>
           <w:p>
             <w:pPr>
@@ -4198,46 +4018,154 @@
         </w:tc>
         <w:tc>
           <w:tcPr>
-            <w:tcW w:w="2470" w:type="dxa"/>
-          </w:tcPr>
-          <w:p>
-            <w:pPr>
-              <w:rPr>
-                <w:sz w:val="20"/>
-                <w:szCs w:val="20"/>
-                <w:lang w:eastAsia="zh-CN" w:bidi="hi-IN"/>
-              </w:rPr>
-            </w:pPr>
-            <w:r>
-              <w:rPr>
-                <w:sz w:val="20"/>
-                <w:szCs w:val="20"/>
-                <w:lang w:eastAsia="zh-CN" w:bidi="hi-IN"/>
-              </w:rPr>
-              <w:t>None</w:t>
-            </w:r>
-          </w:p>
-        </w:tc>
-        <w:tc>
-          <w:tcPr>
-            <w:tcW w:w="1924" w:type="dxa"/>
-          </w:tcPr>
-          <w:p>
-            <w:pPr>
-              <w:rPr>
-                <w:sz w:val="20"/>
-                <w:szCs w:val="20"/>
-                <w:lang w:eastAsia="zh-CN" w:bidi="hi-IN"/>
-              </w:rPr>
-            </w:pPr>
-            <w:r>
-              <w:rPr>
-                <w:sz w:val="20"/>
-                <w:szCs w:val="20"/>
-                <w:lang w:eastAsia="zh-CN" w:bidi="hi-IN"/>
-              </w:rPr>
-              <w:t>New form displayed requesting confirmation</w:t>
-            </w:r>
+            <w:tcW w:w="2126" w:type="dxa"/>
+          </w:tcPr>
+          <w:p>
+            <w:pPr>
+              <w:rPr>
+                <w:sz w:val="20"/>
+                <w:szCs w:val="20"/>
+                <w:lang w:eastAsia="zh-CN" w:bidi="hi-IN"/>
+              </w:rPr>
+            </w:pPr>
+            <w:r>
+              <w:rPr>
+                <w:sz w:val="20"/>
+                <w:szCs w:val="20"/>
+                <w:lang w:eastAsia="zh-CN" w:bidi="hi-IN"/>
+              </w:rPr>
+              <w:t>Item details</w:t>
+            </w:r>
+          </w:p>
+          <w:p>
+            <w:pPr>
+              <w:rPr>
+                <w:sz w:val="20"/>
+                <w:szCs w:val="20"/>
+                <w:lang w:eastAsia="zh-CN" w:bidi="hi-IN"/>
+              </w:rPr>
+            </w:pPr>
+            <w:r>
+              <w:rPr>
+                <w:sz w:val="20"/>
+                <w:szCs w:val="20"/>
+                <w:lang w:eastAsia="zh-CN" w:bidi="hi-IN"/>
+              </w:rPr>
+              <w:t>- Item name:</w:t>
+            </w:r>
+          </w:p>
+          <w:p>
+            <w:pPr>
+              <w:rPr>
+                <w:sz w:val="20"/>
+                <w:szCs w:val="20"/>
+                <w:lang w:eastAsia="zh-CN" w:bidi="hi-IN"/>
+              </w:rPr>
+            </w:pPr>
+            <w:r>
+              <w:rPr>
+                <w:sz w:val="20"/>
+                <w:szCs w:val="20"/>
+                <w:lang w:eastAsia="zh-CN" w:bidi="hi-IN"/>
+              </w:rPr>
+              <w:t>- Rental Cost/2h:</w:t>
+            </w:r>
+          </w:p>
+          <w:p>
+            <w:pPr>
+              <w:rPr>
+                <w:sz w:val="20"/>
+                <w:szCs w:val="20"/>
+                <w:lang w:eastAsia="zh-CN" w:bidi="hi-IN"/>
+              </w:rPr>
+            </w:pPr>
+            <w:r>
+              <w:rPr>
+                <w:sz w:val="20"/>
+                <w:szCs w:val="20"/>
+                <w:lang w:eastAsia="zh-CN" w:bidi="hi-IN"/>
+              </w:rPr>
+              <w:t>- Deposit/item:</w:t>
+            </w:r>
+          </w:p>
+          <w:p>
+            <w:pPr>
+              <w:rPr>
+                <w:sz w:val="20"/>
+                <w:szCs w:val="20"/>
+                <w:lang w:eastAsia="zh-CN" w:bidi="hi-IN"/>
+              </w:rPr>
+            </w:pPr>
+            <w:r>
+              <w:rPr>
+                <w:sz w:val="20"/>
+                <w:szCs w:val="20"/>
+                <w:lang w:eastAsia="zh-CN" w:bidi="hi-IN"/>
+              </w:rPr>
+              <w:t>- Quantity:</w:t>
+            </w:r>
+          </w:p>
+          <w:p>
+            <w:pPr>
+              <w:rPr>
+                <w:sz w:val="20"/>
+                <w:szCs w:val="20"/>
+                <w:lang w:eastAsia="zh-CN" w:bidi="hi-IN"/>
+              </w:rPr>
+            </w:pPr>
+            <w:r>
+              <w:rPr>
+                <w:sz w:val="20"/>
+                <w:szCs w:val="20"/>
+                <w:lang w:eastAsia="zh-CN" w:bidi="hi-IN"/>
+              </w:rPr>
+              <w:t>- Remark:</w:t>
+            </w:r>
+          </w:p>
+          <w:p>
+            <w:pPr>
+              <w:rPr>
+                <w:sz w:val="20"/>
+                <w:szCs w:val="20"/>
+                <w:lang w:eastAsia="zh-CN" w:bidi="hi-IN"/>
+              </w:rPr>
+            </w:pPr>
+          </w:p>
+        </w:tc>
+        <w:tc>
+          <w:tcPr>
+            <w:tcW w:w="1985" w:type="dxa"/>
+          </w:tcPr>
+          <w:p>
+            <w:pPr>
+              <w:rPr>
+                <w:sz w:val="20"/>
+                <w:szCs w:val="20"/>
+                <w:lang w:eastAsia="zh-CN" w:bidi="hi-IN"/>
+              </w:rPr>
+            </w:pPr>
+            <w:r>
+              <w:rPr>
+                <w:sz w:val="20"/>
+                <w:szCs w:val="20"/>
+                <w:lang w:eastAsia="zh-CN" w:bidi="hi-IN"/>
+              </w:rPr>
+              <w:t>Guiding message of failure because of invalid data</w:t>
+            </w:r>
+          </w:p>
+        </w:tc>
+        <w:tc>
+          <w:tcPr>
+            <w:tcW w:w="1047" w:type="dxa"/>
+          </w:tcPr>
+          <w:p>
+            <w:pPr>
+              <w:rPr>
+                <w:sz w:val="20"/>
+                <w:szCs w:val="20"/>
+                <w:lang w:eastAsia="zh-CN" w:bidi="hi-IN"/>
+              </w:rPr>
+            </w:pPr>
           </w:p>
         </w:tc>
       </w:tr>
@@ -4279,7 +4207,7 @@
                 <w:szCs w:val="20"/>
                 <w:lang w:eastAsia="zh-CN" w:bidi="hi-IN"/>
               </w:rPr>
-              <w:t>2</w:t>
+              <w:t>1</w:t>
             </w:r>
           </w:p>
         </w:tc>
@@ -4347,13 +4275,13 @@
                 <w:szCs w:val="20"/>
                 <w:lang w:eastAsia="zh-CN" w:bidi="hi-IN"/>
               </w:rPr>
-              <w:t>Confirm boat’s deletion</w:t>
-            </w:r>
-          </w:p>
-        </w:tc>
-        <w:tc>
-          <w:tcPr>
-            <w:tcW w:w="2268" w:type="dxa"/>
+              <w:t>Delete boats</w:t>
+            </w:r>
+          </w:p>
+        </w:tc>
+        <w:tc>
+          <w:tcPr>
+            <w:tcW w:w="1843" w:type="dxa"/>
           </w:tcPr>
           <w:p>
             <w:pPr>
@@ -4392,7 +4320,7 @@
         </w:tc>
         <w:tc>
           <w:tcPr>
-            <w:tcW w:w="2470" w:type="dxa"/>
+            <w:tcW w:w="2126" w:type="dxa"/>
           </w:tcPr>
           <w:p>
             <w:pPr>
@@ -4414,24 +4342,38 @@
         </w:tc>
         <w:tc>
           <w:tcPr>
-            <w:tcW w:w="1924" w:type="dxa"/>
-          </w:tcPr>
-          <w:p>
-            <w:pPr>
-              <w:rPr>
-                <w:sz w:val="20"/>
-                <w:szCs w:val="20"/>
-                <w:lang w:eastAsia="zh-CN" w:bidi="hi-IN"/>
-              </w:rPr>
-            </w:pPr>
-            <w:r>
-              <w:rPr>
-                <w:sz w:val="20"/>
-                <w:szCs w:val="20"/>
-                <w:lang w:eastAsia="zh-CN" w:bidi="hi-IN"/>
-              </w:rPr>
-              <w:t>Confirmation message of successful deletion</w:t>
-            </w:r>
+            <w:tcW w:w="1985" w:type="dxa"/>
+          </w:tcPr>
+          <w:p>
+            <w:pPr>
+              <w:rPr>
+                <w:sz w:val="20"/>
+                <w:szCs w:val="20"/>
+                <w:lang w:eastAsia="zh-CN" w:bidi="hi-IN"/>
+              </w:rPr>
+            </w:pPr>
+            <w:r>
+              <w:rPr>
+                <w:sz w:val="20"/>
+                <w:szCs w:val="20"/>
+                <w:lang w:eastAsia="zh-CN" w:bidi="hi-IN"/>
+              </w:rPr>
+              <w:t>New form displayed requesting confirmation</w:t>
+            </w:r>
+          </w:p>
+        </w:tc>
+        <w:tc>
+          <w:tcPr>
+            <w:tcW w:w="1047" w:type="dxa"/>
+          </w:tcPr>
+          <w:p>
+            <w:pPr>
+              <w:rPr>
+                <w:sz w:val="20"/>
+                <w:szCs w:val="20"/>
+                <w:lang w:eastAsia="zh-CN" w:bidi="hi-IN"/>
+              </w:rPr>
+            </w:pPr>
           </w:p>
         </w:tc>
       </w:tr>
@@ -4473,7 +4415,7 @@
                 <w:szCs w:val="20"/>
                 <w:lang w:eastAsia="zh-CN" w:bidi="hi-IN"/>
               </w:rPr>
-              <w:t>1</w:t>
+              <w:t>2</w:t>
             </w:r>
           </w:p>
         </w:tc>
@@ -4519,7 +4461,7 @@
                 <w:szCs w:val="20"/>
                 <w:lang w:eastAsia="zh-CN" w:bidi="hi-IN"/>
               </w:rPr>
-              <w:t>6</w:t>
+              <w:t>5</w:t>
             </w:r>
           </w:p>
         </w:tc>
@@ -4541,13 +4483,13 @@
                 <w:szCs w:val="20"/>
                 <w:lang w:eastAsia="zh-CN" w:bidi="hi-IN"/>
               </w:rPr>
-              <w:t>Delete items</w:t>
-            </w:r>
-          </w:p>
-        </w:tc>
-        <w:tc>
-          <w:tcPr>
-            <w:tcW w:w="2268" w:type="dxa"/>
+              <w:t>Confirm boat’s deletion</w:t>
+            </w:r>
+          </w:p>
+        </w:tc>
+        <w:tc>
+          <w:tcPr>
+            <w:tcW w:w="1843" w:type="dxa"/>
           </w:tcPr>
           <w:p>
             <w:pPr>
@@ -4586,7 +4528,7 @@
         </w:tc>
         <w:tc>
           <w:tcPr>
-            <w:tcW w:w="2470" w:type="dxa"/>
+            <w:tcW w:w="2126" w:type="dxa"/>
           </w:tcPr>
           <w:p>
             <w:pPr>
@@ -4608,24 +4550,38 @@
         </w:tc>
         <w:tc>
           <w:tcPr>
-            <w:tcW w:w="1924" w:type="dxa"/>
-          </w:tcPr>
-          <w:p>
-            <w:pPr>
-              <w:rPr>
-                <w:sz w:val="20"/>
-                <w:szCs w:val="20"/>
-                <w:lang w:eastAsia="zh-CN" w:bidi="hi-IN"/>
-              </w:rPr>
-            </w:pPr>
-            <w:r>
-              <w:rPr>
-                <w:sz w:val="20"/>
-                <w:szCs w:val="20"/>
-                <w:lang w:eastAsia="zh-CN" w:bidi="hi-IN"/>
-              </w:rPr>
-              <w:t>New form displayed requesting confirmation</w:t>
-            </w:r>
+            <w:tcW w:w="1985" w:type="dxa"/>
+          </w:tcPr>
+          <w:p>
+            <w:pPr>
+              <w:rPr>
+                <w:sz w:val="20"/>
+                <w:szCs w:val="20"/>
+                <w:lang w:eastAsia="zh-CN" w:bidi="hi-IN"/>
+              </w:rPr>
+            </w:pPr>
+            <w:r>
+              <w:rPr>
+                <w:sz w:val="20"/>
+                <w:szCs w:val="20"/>
+                <w:lang w:eastAsia="zh-CN" w:bidi="hi-IN"/>
+              </w:rPr>
+              <w:t>Confirmation message of successful deletion</w:t>
+            </w:r>
+          </w:p>
+        </w:tc>
+        <w:tc>
+          <w:tcPr>
+            <w:tcW w:w="1047" w:type="dxa"/>
+          </w:tcPr>
+          <w:p>
+            <w:pPr>
+              <w:rPr>
+                <w:sz w:val="20"/>
+                <w:szCs w:val="20"/>
+                <w:lang w:eastAsia="zh-CN" w:bidi="hi-IN"/>
+              </w:rPr>
+            </w:pPr>
           </w:p>
         </w:tc>
       </w:tr>
@@ -4667,6 +4623,214 @@
                 <w:szCs w:val="20"/>
                 <w:lang w:eastAsia="zh-CN" w:bidi="hi-IN"/>
               </w:rPr>
+              <w:t>1</w:t>
+            </w:r>
+          </w:p>
+        </w:tc>
+        <w:tc>
+          <w:tcPr>
+            <w:tcW w:w="908" w:type="dxa"/>
+          </w:tcPr>
+          <w:p>
+            <w:pPr>
+              <w:rPr>
+                <w:sz w:val="20"/>
+                <w:szCs w:val="20"/>
+                <w:lang w:eastAsia="zh-CN" w:bidi="hi-IN"/>
+              </w:rPr>
+            </w:pPr>
+            <w:r>
+              <w:rPr>
+                <w:sz w:val="20"/>
+                <w:szCs w:val="20"/>
+                <w:lang w:eastAsia="zh-CN" w:bidi="hi-IN"/>
+              </w:rPr>
+              <w:t xml:space="preserve">UC </w:t>
+            </w:r>
+            <w:r>
+              <w:rPr>
+                <w:sz w:val="20"/>
+                <w:szCs w:val="20"/>
+                <w:lang w:eastAsia="zh-CN" w:bidi="hi-IN"/>
+              </w:rPr>
+              <w:t>A</w:t>
+            </w:r>
+            <w:r>
+              <w:rPr>
+                <w:sz w:val="20"/>
+                <w:szCs w:val="20"/>
+                <w:lang w:eastAsia="zh-CN" w:bidi="hi-IN"/>
+              </w:rPr>
+              <w:t>-0</w:t>
+            </w:r>
+            <w:r>
+              <w:rPr>
+                <w:sz w:val="20"/>
+                <w:szCs w:val="20"/>
+                <w:lang w:eastAsia="zh-CN" w:bidi="hi-IN"/>
+              </w:rPr>
+              <w:t>6</w:t>
+            </w:r>
+          </w:p>
+        </w:tc>
+        <w:tc>
+          <w:tcPr>
+            <w:tcW w:w="1643" w:type="dxa"/>
+          </w:tcPr>
+          <w:p>
+            <w:pPr>
+              <w:rPr>
+                <w:sz w:val="20"/>
+                <w:szCs w:val="20"/>
+                <w:lang w:eastAsia="zh-CN" w:bidi="hi-IN"/>
+              </w:rPr>
+            </w:pPr>
+            <w:r>
+              <w:rPr>
+                <w:sz w:val="20"/>
+                <w:szCs w:val="20"/>
+                <w:lang w:eastAsia="zh-CN" w:bidi="hi-IN"/>
+              </w:rPr>
+              <w:t>Delete items</w:t>
+            </w:r>
+          </w:p>
+        </w:tc>
+        <w:tc>
+          <w:tcPr>
+            <w:tcW w:w="1843" w:type="dxa"/>
+          </w:tcPr>
+          <w:p>
+            <w:pPr>
+              <w:rPr>
+                <w:sz w:val="20"/>
+                <w:szCs w:val="20"/>
+                <w:lang w:eastAsia="zh-CN" w:bidi="hi-IN"/>
+              </w:rPr>
+            </w:pPr>
+            <w:r>
+              <w:rPr>
+                <w:sz w:val="20"/>
+                <w:szCs w:val="20"/>
+                <w:lang w:eastAsia="zh-CN" w:bidi="hi-IN"/>
+              </w:rPr>
+              <w:t>- Employee is an admin</w:t>
+            </w:r>
+          </w:p>
+          <w:p>
+            <w:pPr>
+              <w:rPr>
+                <w:sz w:val="20"/>
+                <w:szCs w:val="20"/>
+                <w:lang w:eastAsia="zh-CN" w:bidi="hi-IN"/>
+              </w:rPr>
+            </w:pPr>
+            <w:r>
+              <w:rPr>
+                <w:sz w:val="20"/>
+                <w:szCs w:val="20"/>
+                <w:lang w:eastAsia="zh-CN" w:bidi="hi-IN"/>
+              </w:rPr>
+              <w:t>- Employee is logged in</w:t>
+            </w:r>
+          </w:p>
+        </w:tc>
+        <w:tc>
+          <w:tcPr>
+            <w:tcW w:w="2126" w:type="dxa"/>
+          </w:tcPr>
+          <w:p>
+            <w:pPr>
+              <w:rPr>
+                <w:sz w:val="20"/>
+                <w:szCs w:val="20"/>
+                <w:lang w:eastAsia="zh-CN" w:bidi="hi-IN"/>
+              </w:rPr>
+            </w:pPr>
+            <w:r>
+              <w:rPr>
+                <w:sz w:val="20"/>
+                <w:szCs w:val="20"/>
+                <w:lang w:eastAsia="zh-CN" w:bidi="hi-IN"/>
+              </w:rPr>
+              <w:t>None</w:t>
+            </w:r>
+          </w:p>
+        </w:tc>
+        <w:tc>
+          <w:tcPr>
+            <w:tcW w:w="1985" w:type="dxa"/>
+          </w:tcPr>
+          <w:p>
+            <w:pPr>
+              <w:rPr>
+                <w:sz w:val="20"/>
+                <w:szCs w:val="20"/>
+                <w:lang w:eastAsia="zh-CN" w:bidi="hi-IN"/>
+              </w:rPr>
+            </w:pPr>
+            <w:r>
+              <w:rPr>
+                <w:sz w:val="20"/>
+                <w:szCs w:val="20"/>
+                <w:lang w:eastAsia="zh-CN" w:bidi="hi-IN"/>
+              </w:rPr>
+              <w:t>New form displayed requesting confirmation</w:t>
+            </w:r>
+          </w:p>
+        </w:tc>
+        <w:tc>
+          <w:tcPr>
+            <w:tcW w:w="1047" w:type="dxa"/>
+          </w:tcPr>
+          <w:p>
+            <w:pPr>
+              <w:rPr>
+                <w:sz w:val="20"/>
+                <w:szCs w:val="20"/>
+                <w:lang w:eastAsia="zh-CN" w:bidi="hi-IN"/>
+              </w:rPr>
+            </w:pPr>
+          </w:p>
+        </w:tc>
+      </w:tr>
+      <w:tr>
+        <w:trPr>
+          <w:trHeight w:val="670"/>
+        </w:trPr>
+        <w:tc>
+          <w:tcPr>
+            <w:tcW w:w="855" w:type="dxa"/>
+          </w:tcPr>
+          <w:p>
+            <w:pPr>
+              <w:rPr>
+                <w:sz w:val="20"/>
+                <w:szCs w:val="20"/>
+                <w:lang w:eastAsia="zh-CN" w:bidi="hi-IN"/>
+              </w:rPr>
+            </w:pPr>
+            <w:r>
+              <w:rPr>
+                <w:sz w:val="20"/>
+                <w:szCs w:val="20"/>
+                <w:lang w:eastAsia="zh-CN" w:bidi="hi-IN"/>
+              </w:rPr>
+              <w:t>TC A</w:t>
+            </w:r>
+            <w:r>
+              <w:rPr>
+                <w:sz w:val="20"/>
+                <w:szCs w:val="20"/>
+                <w:lang w:eastAsia="zh-CN" w:bidi="hi-IN"/>
+              </w:rPr>
+              <w:t>-0</w:t>
+            </w:r>
+            <w:r>
+              <w:rPr>
+                <w:sz w:val="20"/>
+                <w:szCs w:val="20"/>
+                <w:lang w:eastAsia="zh-CN" w:bidi="hi-IN"/>
+              </w:rPr>
               <w:t>2</w:t>
             </w:r>
           </w:p>
@@ -4735,29 +4899,13 @@
                 <w:szCs w:val="20"/>
                 <w:lang w:eastAsia="zh-CN" w:bidi="hi-IN"/>
               </w:rPr>
-              <w:t xml:space="preserve">Confirm </w:t>
-            </w:r>
-            <w:r>
-              <w:rPr>
-                <w:sz w:val="20"/>
-                <w:szCs w:val="20"/>
-                <w:lang w:eastAsia="zh-CN" w:bidi="hi-IN"/>
-              </w:rPr>
-              <w:t>item</w:t>
-            </w:r>
-            <w:r>
-              <w:rPr>
-                <w:sz w:val="20"/>
-                <w:szCs w:val="20"/>
-                <w:lang w:eastAsia="zh-CN" w:bidi="hi-IN"/>
-              </w:rPr>
-              <w:t>’s deletion</w:t>
-            </w:r>
-          </w:p>
-        </w:tc>
-        <w:tc>
-          <w:tcPr>
-            <w:tcW w:w="2268" w:type="dxa"/>
+              <w:t>Confirm item’s deletion</w:t>
+            </w:r>
+          </w:p>
+        </w:tc>
+        <w:tc>
+          <w:tcPr>
+            <w:tcW w:w="1843" w:type="dxa"/>
           </w:tcPr>
           <w:p>
             <w:pPr>
@@ -4796,7 +4944,7 @@
         </w:tc>
         <w:tc>
           <w:tcPr>
-            <w:tcW w:w="2470" w:type="dxa"/>
+            <w:tcW w:w="2126" w:type="dxa"/>
           </w:tcPr>
           <w:p>
             <w:pPr>
@@ -4818,7 +4966,7 @@
         </w:tc>
         <w:tc>
           <w:tcPr>
-            <w:tcW w:w="1924" w:type="dxa"/>
+            <w:tcW w:w="1985" w:type="dxa"/>
           </w:tcPr>
           <w:p>
             <w:pPr>
@@ -4836,6 +4984,20 @@
               </w:rPr>
               <w:t>Confirmation message of successful deletion</w:t>
             </w:r>
+          </w:p>
+        </w:tc>
+        <w:tc>
+          <w:tcPr>
+            <w:tcW w:w="1047" w:type="dxa"/>
+          </w:tcPr>
+          <w:p>
+            <w:pPr>
+              <w:rPr>
+                <w:sz w:val="20"/>
+                <w:szCs w:val="20"/>
+                <w:lang w:eastAsia="zh-CN" w:bidi="hi-IN"/>
+              </w:rPr>
+            </w:pPr>
           </w:p>
         </w:tc>
       </w:tr>
@@ -5120,15 +5282,7 @@
                 <w:szCs w:val="20"/>
                 <w:lang w:eastAsia="zh-CN" w:bidi="hi-IN"/>
               </w:rPr>
-              <w:t>UC</w:t>
-            </w:r>
-            <w:r>
-              <w:rPr>
-                <w:sz w:val="20"/>
-                <w:szCs w:val="20"/>
-                <w:lang w:eastAsia="zh-CN" w:bidi="hi-IN"/>
-              </w:rPr>
-              <w:t xml:space="preserve"> </w:t>
+              <w:t xml:space="preserve">UC </w:t>
             </w:r>
             <w:r>
               <w:rPr>
@@ -5591,15 +5745,7 @@
                 <w:szCs w:val="20"/>
                 <w:lang w:eastAsia="zh-CN" w:bidi="hi-IN"/>
               </w:rPr>
-              <w:t>UC</w:t>
-            </w:r>
-            <w:r>
-              <w:rPr>
-                <w:sz w:val="20"/>
-                <w:szCs w:val="20"/>
-                <w:lang w:eastAsia="zh-CN" w:bidi="hi-IN"/>
-              </w:rPr>
-              <w:t xml:space="preserve"> </w:t>
+              <w:t xml:space="preserve">UC </w:t>
             </w:r>
             <w:r>
               <w:rPr>
@@ -6079,15 +6225,7 @@
                 <w:szCs w:val="20"/>
                 <w:lang w:eastAsia="zh-CN" w:bidi="hi-IN"/>
               </w:rPr>
-              <w:t>UC</w:t>
-            </w:r>
-            <w:r>
-              <w:rPr>
-                <w:sz w:val="20"/>
-                <w:szCs w:val="20"/>
-                <w:lang w:eastAsia="zh-CN" w:bidi="hi-IN"/>
-              </w:rPr>
-              <w:t xml:space="preserve"> </w:t>
+              <w:t xml:space="preserve">UC </w:t>
             </w:r>
             <w:r>
               <w:rPr>
@@ -6296,15 +6434,7 @@
                 <w:szCs w:val="20"/>
                 <w:lang w:eastAsia="zh-CN" w:bidi="hi-IN"/>
               </w:rPr>
-              <w:t>UC</w:t>
-            </w:r>
-            <w:r>
-              <w:rPr>
-                <w:sz w:val="20"/>
-                <w:szCs w:val="20"/>
-                <w:lang w:eastAsia="zh-CN" w:bidi="hi-IN"/>
-              </w:rPr>
-              <w:t xml:space="preserve"> </w:t>
+              <w:t xml:space="preserve">UC </w:t>
             </w:r>
             <w:r>
               <w:rPr>
@@ -6690,15 +6820,7 @@
                 <w:szCs w:val="20"/>
                 <w:lang w:eastAsia="zh-CN" w:bidi="hi-IN"/>
               </w:rPr>
-              <w:t>UC</w:t>
-            </w:r>
-            <w:r>
-              <w:rPr>
-                <w:sz w:val="20"/>
-                <w:szCs w:val="20"/>
-                <w:lang w:eastAsia="zh-CN" w:bidi="hi-IN"/>
-              </w:rPr>
-              <w:t xml:space="preserve"> </w:t>
+              <w:t xml:space="preserve">UC </w:t>
             </w:r>
             <w:r>
               <w:rPr>
@@ -7529,15 +7651,7 @@
                 <w:szCs w:val="20"/>
                 <w:lang w:eastAsia="zh-CN" w:bidi="hi-IN"/>
               </w:rPr>
-              <w:t>Quote update</w:t>
-            </w:r>
-            <w:r>
-              <w:rPr>
-                <w:sz w:val="20"/>
-                <w:szCs w:val="20"/>
-                <w:lang w:eastAsia="zh-CN" w:bidi="hi-IN"/>
-              </w:rPr>
-              <w:t xml:space="preserve"> with invalid data</w:t>
+              <w:t>Quote update with invalid data</w:t>
             </w:r>
           </w:p>
         </w:tc>
@@ -8231,6 +8345,44 @@
                 <w:szCs w:val="20"/>
                 <w:lang w:eastAsia="zh-CN" w:bidi="hi-IN"/>
               </w:rPr>
+              <w:t>-02</w:t>
+            </w:r>
+          </w:p>
+        </w:tc>
+        <w:tc>
+          <w:tcPr>
+            <w:tcW w:w="908" w:type="dxa"/>
+          </w:tcPr>
+          <w:p>
+            <w:pPr>
+              <w:rPr>
+                <w:sz w:val="20"/>
+                <w:szCs w:val="20"/>
+                <w:lang w:eastAsia="zh-CN" w:bidi="hi-IN"/>
+              </w:rPr>
+            </w:pPr>
+            <w:r>
+              <w:rPr>
+                <w:sz w:val="20"/>
+                <w:szCs w:val="20"/>
+                <w:lang w:eastAsia="zh-CN" w:bidi="hi-IN"/>
+              </w:rPr>
+              <w:t xml:space="preserve">UC </w:t>
+            </w:r>
+            <w:r>
+              <w:rPr>
+                <w:sz w:val="20"/>
+                <w:szCs w:val="20"/>
+                <w:lang w:eastAsia="zh-CN" w:bidi="hi-IN"/>
+              </w:rPr>
+              <w:t>B</w:t>
+            </w:r>
+            <w:r>
+              <w:rPr>
+                <w:sz w:val="20"/>
+                <w:szCs w:val="20"/>
+                <w:lang w:eastAsia="zh-CN" w:bidi="hi-IN"/>
+              </w:rPr>
               <w:t>-0</w:t>
             </w:r>
             <w:r>
@@ -8239,52 +8391,6 @@
                 <w:szCs w:val="20"/>
                 <w:lang w:eastAsia="zh-CN" w:bidi="hi-IN"/>
               </w:rPr>
-              <w:t>2</w:t>
-            </w:r>
-          </w:p>
-        </w:tc>
-        <w:tc>
-          <w:tcPr>
-            <w:tcW w:w="908" w:type="dxa"/>
-          </w:tcPr>
-          <w:p>
-            <w:pPr>
-              <w:rPr>
-                <w:sz w:val="20"/>
-                <w:szCs w:val="20"/>
-                <w:lang w:eastAsia="zh-CN" w:bidi="hi-IN"/>
-              </w:rPr>
-            </w:pPr>
-            <w:r>
-              <w:rPr>
-                <w:sz w:val="20"/>
-                <w:szCs w:val="20"/>
-                <w:lang w:eastAsia="zh-CN" w:bidi="hi-IN"/>
-              </w:rPr>
-              <w:t xml:space="preserve">UC </w:t>
-            </w:r>
-            <w:r>
-              <w:rPr>
-                <w:sz w:val="20"/>
-                <w:szCs w:val="20"/>
-                <w:lang w:eastAsia="zh-CN" w:bidi="hi-IN"/>
-              </w:rPr>
-              <w:t>B</w:t>
-            </w:r>
-            <w:r>
-              <w:rPr>
-                <w:sz w:val="20"/>
-                <w:szCs w:val="20"/>
-                <w:lang w:eastAsia="zh-CN" w:bidi="hi-IN"/>
-              </w:rPr>
-              <w:t>-0</w:t>
-            </w:r>
-            <w:r>
-              <w:rPr>
-                <w:sz w:val="20"/>
-                <w:szCs w:val="20"/>
-                <w:lang w:eastAsia="zh-CN" w:bidi="hi-IN"/>
-              </w:rPr>
               <w:t>4</w:t>
             </w:r>
           </w:p>
@@ -8307,15 +8413,7 @@
                 <w:szCs w:val="20"/>
                 <w:lang w:eastAsia="zh-CN" w:bidi="hi-IN"/>
               </w:rPr>
-              <w:t>Delete</w:t>
-            </w:r>
-            <w:r>
-              <w:rPr>
-                <w:sz w:val="20"/>
-                <w:szCs w:val="20"/>
-                <w:lang w:eastAsia="zh-CN" w:bidi="hi-IN"/>
-              </w:rPr>
-              <w:t xml:space="preserve"> a Quote for a rental date that is in less than 7 days</w:t>
+              <w:t>Delete a Quote for a rental date that is in less than 7 days</w:t>
             </w:r>
           </w:p>
         </w:tc>
@@ -8385,23 +8483,7 @@
                 <w:szCs w:val="20"/>
                 <w:lang w:eastAsia="zh-CN" w:bidi="hi-IN"/>
               </w:rPr>
-              <w:t xml:space="preserve">Not possible to </w:t>
-            </w:r>
-            <w:r>
-              <w:rPr>
-                <w:sz w:val="20"/>
-                <w:szCs w:val="20"/>
-                <w:lang w:eastAsia="zh-CN" w:bidi="hi-IN"/>
-              </w:rPr>
-              <w:t>delete</w:t>
-            </w:r>
-            <w:r>
-              <w:rPr>
-                <w:sz w:val="20"/>
-                <w:szCs w:val="20"/>
-                <w:lang w:eastAsia="zh-CN" w:bidi="hi-IN"/>
-              </w:rPr>
-              <w:t xml:space="preserve"> the quote</w:t>
+              <w:t>Not possible to delete the quote</w:t>
             </w:r>
           </w:p>
         </w:tc>
@@ -8551,15 +8633,7 @@
                 <w:szCs w:val="20"/>
                 <w:lang w:eastAsia="zh-CN" w:bidi="hi-IN"/>
               </w:rPr>
-              <w:t>-</w:t>
-            </w:r>
-            <w:r>
-              <w:rPr>
-                <w:sz w:val="20"/>
-                <w:szCs w:val="20"/>
-                <w:lang w:eastAsia="zh-CN" w:bidi="hi-IN"/>
-              </w:rPr>
-              <w:t xml:space="preserve"> Employee is an admin</w:t>
+              <w:t>- Employee is an admin</w:t>
             </w:r>
           </w:p>
           <w:p>
@@ -8663,15 +8737,7 @@
                 <w:szCs w:val="20"/>
                 <w:lang w:eastAsia="zh-CN" w:bidi="hi-IN"/>
               </w:rPr>
-              <w:t xml:space="preserve">Message of confirmation that the </w:t>
-            </w:r>
-            <w:r>
-              <w:rPr>
-                <w:sz w:val="20"/>
-                <w:szCs w:val="20"/>
-                <w:lang w:eastAsia="zh-CN" w:bidi="hi-IN"/>
-              </w:rPr>
-              <w:t>deposit is saved</w:t>
+              <w:t>Message of confirmation that the deposit is saved</w:t>
             </w:r>
           </w:p>
         </w:tc>
@@ -8790,23 +8856,7 @@
                 <w:szCs w:val="20"/>
                 <w:lang w:eastAsia="zh-CN" w:bidi="hi-IN"/>
               </w:rPr>
-              <w:t>Deposit an</w:t>
-            </w:r>
-            <w:r>
-              <w:rPr>
-                <w:sz w:val="20"/>
-                <w:szCs w:val="20"/>
-                <w:lang w:eastAsia="zh-CN" w:bidi="hi-IN"/>
-              </w:rPr>
-              <w:t xml:space="preserve"> unexpected</w:t>
-            </w:r>
-            <w:r>
-              <w:rPr>
-                <w:sz w:val="20"/>
-                <w:szCs w:val="20"/>
-                <w:lang w:eastAsia="zh-CN" w:bidi="hi-IN"/>
-              </w:rPr>
-              <w:t xml:space="preserve"> amount during the rental day</w:t>
+              <w:t>Deposit an unexpected amount during the rental day</w:t>
             </w:r>
           </w:p>
         </w:tc>
@@ -9000,15 +9050,7 @@
                 <w:szCs w:val="20"/>
                 <w:lang w:eastAsia="zh-CN" w:bidi="hi-IN"/>
               </w:rPr>
-              <w:t>-0</w:t>
-            </w:r>
-            <w:r>
-              <w:rPr>
-                <w:sz w:val="20"/>
-                <w:szCs w:val="20"/>
-                <w:lang w:eastAsia="zh-CN" w:bidi="hi-IN"/>
-              </w:rPr>
-              <w:t>1</w:t>
+              <w:t>-01</w:t>
             </w:r>
           </w:p>
         </w:tc>
@@ -9214,17 +9256,7 @@
                 <w:szCs w:val="20"/>
                 <w:lang w:eastAsia="zh-CN" w:bidi="hi-IN"/>
               </w:rPr>
-              <w:t xml:space="preserve">- </w:t>
-            </w:r>
-            <w:r>
-              <w:rPr>
-                <w:i/>
-                <w:iCs/>
-                <w:sz w:val="20"/>
-                <w:szCs w:val="20"/>
-                <w:lang w:eastAsia="zh-CN" w:bidi="hi-IN"/>
-              </w:rPr>
-              <w:t>Final payment</w:t>
+              <w:t>- Final payment</w:t>
             </w:r>
           </w:p>
         </w:tc>
@@ -9246,15 +9278,7 @@
                 <w:szCs w:val="20"/>
                 <w:lang w:eastAsia="zh-CN" w:bidi="hi-IN"/>
               </w:rPr>
-              <w:t xml:space="preserve">Message of confirmation that the </w:t>
-            </w:r>
-            <w:r>
-              <w:rPr>
-                <w:sz w:val="20"/>
-                <w:szCs w:val="20"/>
-                <w:lang w:eastAsia="zh-CN" w:bidi="hi-IN"/>
-              </w:rPr>
-              <w:t>payment has been finalized</w:t>
+              <w:t>Message of confirmation that the payment has been finalized</w:t>
             </w:r>
           </w:p>
         </w:tc>
@@ -9297,6 +9321,44 @@
                 <w:szCs w:val="20"/>
                 <w:lang w:eastAsia="zh-CN" w:bidi="hi-IN"/>
               </w:rPr>
+              <w:t>-02</w:t>
+            </w:r>
+          </w:p>
+        </w:tc>
+        <w:tc>
+          <w:tcPr>
+            <w:tcW w:w="908" w:type="dxa"/>
+          </w:tcPr>
+          <w:p>
+            <w:pPr>
+              <w:rPr>
+                <w:sz w:val="20"/>
+                <w:szCs w:val="20"/>
+                <w:lang w:eastAsia="zh-CN" w:bidi="hi-IN"/>
+              </w:rPr>
+            </w:pPr>
+            <w:r>
+              <w:rPr>
+                <w:sz w:val="20"/>
+                <w:szCs w:val="20"/>
+                <w:lang w:eastAsia="zh-CN" w:bidi="hi-IN"/>
+              </w:rPr>
+              <w:t xml:space="preserve">UC </w:t>
+            </w:r>
+            <w:r>
+              <w:rPr>
+                <w:sz w:val="20"/>
+                <w:szCs w:val="20"/>
+                <w:lang w:eastAsia="zh-CN" w:bidi="hi-IN"/>
+              </w:rPr>
+              <w:t>B</w:t>
+            </w:r>
+            <w:r>
+              <w:rPr>
+                <w:sz w:val="20"/>
+                <w:szCs w:val="20"/>
+                <w:lang w:eastAsia="zh-CN" w:bidi="hi-IN"/>
+              </w:rPr>
               <w:t>-0</w:t>
             </w:r>
             <w:r>
@@ -9305,52 +9367,6 @@
                 <w:szCs w:val="20"/>
                 <w:lang w:eastAsia="zh-CN" w:bidi="hi-IN"/>
               </w:rPr>
-              <w:t>2</w:t>
-            </w:r>
-          </w:p>
-        </w:tc>
-        <w:tc>
-          <w:tcPr>
-            <w:tcW w:w="908" w:type="dxa"/>
-          </w:tcPr>
-          <w:p>
-            <w:pPr>
-              <w:rPr>
-                <w:sz w:val="20"/>
-                <w:szCs w:val="20"/>
-                <w:lang w:eastAsia="zh-CN" w:bidi="hi-IN"/>
-              </w:rPr>
-            </w:pPr>
-            <w:r>
-              <w:rPr>
-                <w:sz w:val="20"/>
-                <w:szCs w:val="20"/>
-                <w:lang w:eastAsia="zh-CN" w:bidi="hi-IN"/>
-              </w:rPr>
-              <w:t xml:space="preserve">UC </w:t>
-            </w:r>
-            <w:r>
-              <w:rPr>
-                <w:sz w:val="20"/>
-                <w:szCs w:val="20"/>
-                <w:lang w:eastAsia="zh-CN" w:bidi="hi-IN"/>
-              </w:rPr>
-              <w:t>B</w:t>
-            </w:r>
-            <w:r>
-              <w:rPr>
-                <w:sz w:val="20"/>
-                <w:szCs w:val="20"/>
-                <w:lang w:eastAsia="zh-CN" w:bidi="hi-IN"/>
-              </w:rPr>
-              <w:t>-0</w:t>
-            </w:r>
-            <w:r>
-              <w:rPr>
-                <w:sz w:val="20"/>
-                <w:szCs w:val="20"/>
-                <w:lang w:eastAsia="zh-CN" w:bidi="hi-IN"/>
-              </w:rPr>
               <w:t>6</w:t>
             </w:r>
           </w:p>
@@ -9373,15 +9389,7 @@
                 <w:szCs w:val="20"/>
                 <w:lang w:eastAsia="zh-CN" w:bidi="hi-IN"/>
               </w:rPr>
-              <w:t>Payment finalization</w:t>
-            </w:r>
-            <w:r>
-              <w:rPr>
-                <w:sz w:val="20"/>
-                <w:szCs w:val="20"/>
-                <w:lang w:eastAsia="zh-CN" w:bidi="hi-IN"/>
-              </w:rPr>
-              <w:t xml:space="preserve"> with incorrect amount</w:t>
+              <w:t>Payment finalization with incorrect amount</w:t>
             </w:r>
           </w:p>
         </w:tc>
@@ -9543,23 +9551,7 @@
                 <w:szCs w:val="20"/>
                 <w:lang w:eastAsia="zh-CN" w:bidi="hi-IN"/>
               </w:rPr>
-              <w:t xml:space="preserve">System displays a guiding message that the </w:t>
-            </w:r>
-            <w:r>
-              <w:rPr>
-                <w:sz w:val="20"/>
-                <w:szCs w:val="20"/>
-                <w:lang w:eastAsia="zh-CN" w:bidi="hi-IN"/>
-              </w:rPr>
-              <w:t>payment</w:t>
-            </w:r>
-            <w:r>
-              <w:rPr>
-                <w:sz w:val="20"/>
-                <w:szCs w:val="20"/>
-                <w:lang w:eastAsia="zh-CN" w:bidi="hi-IN"/>
-              </w:rPr>
-              <w:t xml:space="preserve"> is </w:t>
+              <w:t xml:space="preserve">System displays a guiding message that the payment is </w:t>
             </w:r>
             <w:r>
               <w:rPr>
@@ -11070,6 +11062,7 @@
   <w:style w:type="character" w:default="1" w:styleId="DefaultParagraphFont">
     <w:name w:val="Default Paragraph Font"/>
     <w:uiPriority w:val="1"/>
+    <w:semiHidden/>
     <w:unhideWhenUsed/>
   </w:style>
   <w:style w:type="table" w:default="1" w:styleId="TableNormal">
@@ -11631,6 +11624,7 @@
     <w:rsidRoot w:val="00DB6F26"/>
     <w:rsid w:val="00217F34"/>
     <w:rsid w:val="003641EB"/>
+    <w:rsid w:val="004018F6"/>
     <w:rsid w:val="00A93D58"/>
     <w:rsid w:val="00B22A8A"/>
     <w:rsid w:val="00DB6F26"/>

</xml_diff>

<commit_message>
Post-tutor-meeting updates (in progress)
</commit_message>
<xml_diff>
--- a/Documentation/Test Plan.docx
+++ b/Documentation/Test Plan.docx
@@ -1437,6 +1437,67 @@
         <w:t xml:space="preserve"> App</w:t>
       </w:r>
       <w:bookmarkEnd w:id="2"/>
+      <w:r>
+        <w:rPr>
+          <w:sz w:val="32"/>
+          <w:szCs w:val="32"/>
+          <w:lang w:eastAsia="zh-CN" w:bidi="hi-IN"/>
+        </w:rPr>
+        <w:t xml:space="preserve"> (</w:t>
+      </w:r>
+      <w:r>
+        <w:rPr>
+          <w:color w:val="FF0000"/>
+          <w:sz w:val="32"/>
+          <w:szCs w:val="32"/>
+          <w:lang w:eastAsia="zh-CN" w:bidi="hi-IN"/>
+        </w:rPr>
+        <w:t>check a landscape layout</w:t>
+      </w:r>
+      <w:r>
+        <w:rPr>
+          <w:sz w:val="32"/>
+          <w:szCs w:val="32"/>
+          <w:lang w:eastAsia="zh-CN" w:bidi="hi-IN"/>
+        </w:rPr>
+        <w:t>)</w:t>
+      </w:r>
+    </w:p>
+    <w:p>
+      <w:pPr>
+        <w:rPr>
+          <w:color w:val="FF0000"/>
+          <w:lang w:eastAsia="zh-CN" w:bidi="hi-IN"/>
+        </w:rPr>
+      </w:pPr>
+      <w:r>
+        <w:rPr>
+          <w:color w:val="FF0000"/>
+          <w:lang w:eastAsia="zh-CN" w:bidi="hi-IN"/>
+        </w:rPr>
+        <w:t xml:space="preserve">Mention every single step in the </w:t>
+      </w:r>
+      <w:r>
+        <w:rPr>
+          <w:color w:val="FF0000"/>
+          <w:lang w:eastAsia="zh-CN" w:bidi="hi-IN"/>
+        </w:rPr>
+        <w:t xml:space="preserve">whole </w:t>
+      </w:r>
+      <w:r>
+        <w:rPr>
+          <w:color w:val="FF0000"/>
+          <w:lang w:eastAsia="zh-CN" w:bidi="hi-IN"/>
+        </w:rPr>
+        <w:t>process</w:t>
+      </w:r>
+      <w:r>
+        <w:rPr>
+          <w:color w:val="FF0000"/>
+          <w:lang w:eastAsia="zh-CN" w:bidi="hi-IN"/>
+        </w:rPr>
+        <w:t xml:space="preserve"> (provide test cases)</w:t>
+      </w:r>
     </w:p>
     <w:p>
       <w:pPr>
@@ -1854,11 +1915,45 @@
             </w:pPr>
             <w:r>
               <w:rPr>
-                <w:sz w:val="20"/>
-                <w:szCs w:val="20"/>
-                <w:lang w:eastAsia="zh-CN" w:bidi="hi-IN"/>
-              </w:rPr>
-              <w:t>- username</w:t>
+                <w:color w:val="FF0000"/>
+                <w:sz w:val="20"/>
+                <w:szCs w:val="20"/>
+                <w:lang w:eastAsia="zh-CN" w:bidi="hi-IN"/>
+              </w:rPr>
+              <w:t>Enter</w:t>
+            </w:r>
+            <w:r>
+              <w:rPr>
+                <w:sz w:val="20"/>
+                <w:szCs w:val="20"/>
+                <w:lang w:eastAsia="zh-CN" w:bidi="hi-IN"/>
+              </w:rPr>
+              <w:t>:</w:t>
+            </w:r>
+          </w:p>
+          <w:p>
+            <w:pPr>
+              <w:rPr>
+                <w:sz w:val="20"/>
+                <w:szCs w:val="20"/>
+                <w:lang w:eastAsia="zh-CN" w:bidi="hi-IN"/>
+              </w:rPr>
+            </w:pPr>
+            <w:r>
+              <w:rPr>
+                <w:sz w:val="20"/>
+                <w:szCs w:val="20"/>
+                <w:lang w:eastAsia="zh-CN" w:bidi="hi-IN"/>
+              </w:rPr>
+              <w:t xml:space="preserve">- </w:t>
+            </w:r>
+            <w:r>
+              <w:rPr>
+                <w:sz w:val="20"/>
+                <w:szCs w:val="20"/>
+                <w:lang w:eastAsia="zh-CN" w:bidi="hi-IN"/>
+              </w:rPr>
+              <w:t>username</w:t>
             </w:r>
           </w:p>
           <w:p>
@@ -2681,15 +2776,7 @@
                 <w:szCs w:val="20"/>
                 <w:lang w:eastAsia="zh-CN" w:bidi="hi-IN"/>
               </w:rPr>
-              <w:t xml:space="preserve">Employee can log </w:t>
-            </w:r>
-            <w:r>
-              <w:rPr>
-                <w:sz w:val="20"/>
-                <w:szCs w:val="20"/>
-                <w:lang w:eastAsia="zh-CN" w:bidi="hi-IN"/>
-              </w:rPr>
-              <w:t>out</w:t>
+              <w:t>Employee can log out</w:t>
             </w:r>
           </w:p>
         </w:tc>
@@ -2711,15 +2798,7 @@
                 <w:szCs w:val="20"/>
                 <w:lang w:eastAsia="zh-CN" w:bidi="hi-IN"/>
               </w:rPr>
-              <w:t xml:space="preserve">- Employee is </w:t>
-            </w:r>
-            <w:r>
-              <w:rPr>
-                <w:sz w:val="20"/>
-                <w:szCs w:val="20"/>
-                <w:lang w:eastAsia="zh-CN" w:bidi="hi-IN"/>
-              </w:rPr>
-              <w:t>logged in</w:t>
+              <w:t>- Employee is logged in</w:t>
             </w:r>
           </w:p>
         </w:tc>
@@ -2837,15 +2916,7 @@
                 <w:szCs w:val="20"/>
                 <w:lang w:eastAsia="zh-CN" w:bidi="hi-IN"/>
               </w:rPr>
-              <w:t>A-0</w:t>
-            </w:r>
-            <w:r>
-              <w:rPr>
-                <w:sz w:val="20"/>
-                <w:szCs w:val="20"/>
-                <w:lang w:eastAsia="zh-CN" w:bidi="hi-IN"/>
-              </w:rPr>
-              <w:t>3</w:t>
+              <w:t>A-03</w:t>
             </w:r>
           </w:p>
         </w:tc>
@@ -3062,15 +3133,7 @@
                 <w:szCs w:val="20"/>
                 <w:lang w:eastAsia="zh-CN" w:bidi="hi-IN"/>
               </w:rPr>
-              <w:t>A-0</w:t>
-            </w:r>
-            <w:r>
-              <w:rPr>
-                <w:sz w:val="20"/>
-                <w:szCs w:val="20"/>
-                <w:lang w:eastAsia="zh-CN" w:bidi="hi-IN"/>
-              </w:rPr>
-              <w:t>4</w:t>
+              <w:t>A-04</w:t>
             </w:r>
           </w:p>
         </w:tc>
@@ -3463,15 +3526,7 @@
                 <w:szCs w:val="20"/>
                 <w:lang w:eastAsia="zh-CN" w:bidi="hi-IN"/>
               </w:rPr>
-              <w:t>A-0</w:t>
-            </w:r>
-            <w:r>
-              <w:rPr>
-                <w:sz w:val="20"/>
-                <w:szCs w:val="20"/>
-                <w:lang w:eastAsia="zh-CN" w:bidi="hi-IN"/>
-              </w:rPr>
-              <w:t>5</w:t>
+              <w:t>A-05</w:t>
             </w:r>
           </w:p>
         </w:tc>
@@ -3553,32 +3608,7 @@
                 <w:szCs w:val="20"/>
                 <w:lang w:eastAsia="zh-CN" w:bidi="hi-IN"/>
               </w:rPr>
-              <w:t>- Employee is logged in</w:t>
-            </w:r>
-          </w:p>
-          <w:p>
-            <w:pPr>
-              <w:rPr>
-                <w:sz w:val="20"/>
-                <w:szCs w:val="20"/>
-                <w:lang w:eastAsia="zh-CN" w:bidi="hi-IN"/>
-              </w:rPr>
-            </w:pPr>
-            <w:r>
-              <w:rPr>
-                <w:sz w:val="20"/>
-                <w:szCs w:val="20"/>
-                <w:lang w:eastAsia="zh-CN" w:bidi="hi-IN"/>
-              </w:rPr>
-              <w:t xml:space="preserve">- Employee is </w:t>
-            </w:r>
-            <w:r>
-              <w:rPr>
-                <w:sz w:val="20"/>
-                <w:szCs w:val="20"/>
-                <w:lang w:eastAsia="zh-CN" w:bidi="hi-IN"/>
-              </w:rPr>
-              <w:t>at “add/update boat form”</w:t>
+              <w:t>- Employee is at “add/update boat form”</w:t>
             </w:r>
           </w:p>
           <w:p>
@@ -3595,6 +3625,25 @@
           <w:tcPr>
             <w:tcW w:w="1984" w:type="dxa"/>
           </w:tcPr>
+          <w:p>
+            <w:pPr>
+              <w:rPr>
+                <w:color w:val="FF0000"/>
+                <w:sz w:val="20"/>
+                <w:szCs w:val="20"/>
+                <w:lang w:eastAsia="zh-CN" w:bidi="hi-IN"/>
+              </w:rPr>
+            </w:pPr>
+            <w:r>
+              <w:rPr>
+                <w:color w:val="FF0000"/>
+                <w:sz w:val="20"/>
+                <w:szCs w:val="20"/>
+                <w:lang w:eastAsia="zh-CN" w:bidi="hi-IN"/>
+              </w:rPr>
+              <w:t>Enter</w:t>
+            </w:r>
+          </w:p>
           <w:p>
             <w:pPr>
               <w:rPr>
@@ -3886,6 +3935,23 @@
                 <w:szCs w:val="20"/>
                 <w:lang w:eastAsia="zh-CN" w:bidi="hi-IN"/>
               </w:rPr>
+              <w:t xml:space="preserve">- Employee logs in and goes to </w:t>
+            </w:r>
+          </w:p>
+          <w:p>
+            <w:pPr>
+              <w:rPr>
+                <w:sz w:val="20"/>
+                <w:szCs w:val="20"/>
+                <w:lang w:eastAsia="zh-CN" w:bidi="hi-IN"/>
+              </w:rPr>
+            </w:pPr>
+            <w:r>
+              <w:rPr>
+                <w:sz w:val="20"/>
+                <w:szCs w:val="20"/>
+                <w:lang w:eastAsia="zh-CN" w:bidi="hi-IN"/>
+              </w:rPr>
               <w:t>- Employee is logged in</w:t>
             </w:r>
           </w:p>
@@ -3934,6 +4000,7 @@
                 <w:szCs w:val="20"/>
                 <w:lang w:eastAsia="zh-CN" w:bidi="hi-IN"/>
               </w:rPr>
+              <w:lastRenderedPageBreak/>
               <w:t>Boat type: Canoe</w:t>
             </w:r>
           </w:p>
@@ -4279,65 +4346,41 @@
                 <w:szCs w:val="20"/>
                 <w:lang w:eastAsia="zh-CN" w:bidi="hi-IN"/>
               </w:rPr>
-              <w:t xml:space="preserve">cost: </w:t>
-            </w:r>
-            <w:r>
-              <w:rPr>
-                <w:sz w:val="20"/>
-                <w:szCs w:val="20"/>
-                <w:lang w:eastAsia="zh-CN" w:bidi="hi-IN"/>
-              </w:rPr>
-              <w:t>ab</w:t>
-            </w:r>
-          </w:p>
-          <w:p>
-            <w:pPr>
-              <w:rPr>
-                <w:sz w:val="20"/>
-                <w:szCs w:val="20"/>
-                <w:lang w:eastAsia="zh-CN" w:bidi="hi-IN"/>
-              </w:rPr>
-            </w:pPr>
-            <w:r>
-              <w:rPr>
-                <w:sz w:val="20"/>
-                <w:szCs w:val="20"/>
-                <w:lang w:eastAsia="zh-CN" w:bidi="hi-IN"/>
-              </w:rPr>
-              <w:t>deposit:</w:t>
-            </w:r>
-            <w:r>
-              <w:rPr>
-                <w:sz w:val="20"/>
-                <w:szCs w:val="20"/>
-                <w:lang w:eastAsia="zh-CN" w:bidi="hi-IN"/>
-              </w:rPr>
-              <w:t xml:space="preserve"> ab</w:t>
-            </w:r>
-          </w:p>
-          <w:p>
-            <w:pPr>
-              <w:rPr>
-                <w:sz w:val="20"/>
-                <w:szCs w:val="20"/>
-                <w:lang w:eastAsia="zh-CN" w:bidi="hi-IN"/>
-              </w:rPr>
-            </w:pPr>
-            <w:r>
-              <w:rPr>
-                <w:sz w:val="20"/>
-                <w:szCs w:val="20"/>
-                <w:lang w:eastAsia="zh-CN" w:bidi="hi-IN"/>
-              </w:rPr>
-              <w:t>quantity:</w:t>
-            </w:r>
-            <w:r>
-              <w:rPr>
-                <w:sz w:val="20"/>
-                <w:szCs w:val="20"/>
-                <w:lang w:eastAsia="zh-CN" w:bidi="hi-IN"/>
-              </w:rPr>
-              <w:t xml:space="preserve"> ab</w:t>
+              <w:t>cost: ab</w:t>
+            </w:r>
+          </w:p>
+          <w:p>
+            <w:pPr>
+              <w:rPr>
+                <w:sz w:val="20"/>
+                <w:szCs w:val="20"/>
+                <w:lang w:eastAsia="zh-CN" w:bidi="hi-IN"/>
+              </w:rPr>
+            </w:pPr>
+            <w:r>
+              <w:rPr>
+                <w:sz w:val="20"/>
+                <w:szCs w:val="20"/>
+                <w:lang w:eastAsia="zh-CN" w:bidi="hi-IN"/>
+              </w:rPr>
+              <w:t>deposit: ab</w:t>
+            </w:r>
+          </w:p>
+          <w:p>
+            <w:pPr>
+              <w:rPr>
+                <w:sz w:val="20"/>
+                <w:szCs w:val="20"/>
+                <w:lang w:eastAsia="zh-CN" w:bidi="hi-IN"/>
+              </w:rPr>
+            </w:pPr>
+            <w:r>
+              <w:rPr>
+                <w:sz w:val="20"/>
+                <w:szCs w:val="20"/>
+                <w:lang w:eastAsia="zh-CN" w:bidi="hi-IN"/>
+              </w:rPr>
+              <w:t>quantity: ab</w:t>
             </w:r>
           </w:p>
           <w:p>
@@ -4362,15 +4405,7 @@
                 <w:szCs w:val="20"/>
                 <w:lang w:eastAsia="zh-CN" w:bidi="hi-IN"/>
               </w:rPr>
-              <w:t xml:space="preserve"> </w:t>
-            </w:r>
-            <w:r>
-              <w:rPr>
-                <w:sz w:val="20"/>
-                <w:szCs w:val="20"/>
-                <w:lang w:eastAsia="zh-CN" w:bidi="hi-IN"/>
-              </w:rPr>
-              <w:t>2 Paddles included</w:t>
+              <w:t xml:space="preserve"> 2 Paddles included</w:t>
             </w:r>
           </w:p>
           <w:p>
@@ -4499,15 +4534,7 @@
                 <w:szCs w:val="20"/>
                 <w:lang w:eastAsia="zh-CN" w:bidi="hi-IN"/>
               </w:rPr>
-              <w:t>A-0</w:t>
-            </w:r>
-            <w:r>
-              <w:rPr>
-                <w:sz w:val="20"/>
-                <w:szCs w:val="20"/>
-                <w:lang w:eastAsia="zh-CN" w:bidi="hi-IN"/>
-              </w:rPr>
-              <w:t>6</w:t>
+              <w:t>A-06</w:t>
             </w:r>
           </w:p>
         </w:tc>
@@ -4567,15 +4594,7 @@
                 <w:szCs w:val="20"/>
                 <w:lang w:eastAsia="zh-CN" w:bidi="hi-IN"/>
               </w:rPr>
-              <w:t xml:space="preserve">Add new </w:t>
-            </w:r>
-            <w:r>
-              <w:rPr>
-                <w:sz w:val="20"/>
-                <w:szCs w:val="20"/>
-                <w:lang w:eastAsia="zh-CN" w:bidi="hi-IN"/>
-              </w:rPr>
-              <w:t>item</w:t>
+              <w:t>Add new item</w:t>
             </w:r>
           </w:p>
         </w:tc>
@@ -4614,23 +4633,7 @@
                 <w:szCs w:val="20"/>
                 <w:lang w:eastAsia="zh-CN" w:bidi="hi-IN"/>
               </w:rPr>
-              <w:t xml:space="preserve">- Employee is at “add/update </w:t>
-            </w:r>
-            <w:r>
-              <w:rPr>
-                <w:sz w:val="20"/>
-                <w:szCs w:val="20"/>
-                <w:lang w:eastAsia="zh-CN" w:bidi="hi-IN"/>
-              </w:rPr>
-              <w:t>item</w:t>
-            </w:r>
-            <w:r>
-              <w:rPr>
-                <w:sz w:val="20"/>
-                <w:szCs w:val="20"/>
-                <w:lang w:eastAsia="zh-CN" w:bidi="hi-IN"/>
-              </w:rPr>
-              <w:t xml:space="preserve"> form”</w:t>
+              <w:t>- Employee is at “add/update item form”</w:t>
             </w:r>
           </w:p>
           <w:p>
@@ -4661,48 +4664,24 @@
                 <w:szCs w:val="20"/>
                 <w:lang w:eastAsia="zh-CN" w:bidi="hi-IN"/>
               </w:rPr>
-              <w:t>item</w:t>
-            </w:r>
-            <w:r>
-              <w:rPr>
-                <w:sz w:val="20"/>
-                <w:szCs w:val="20"/>
-                <w:lang w:eastAsia="zh-CN" w:bidi="hi-IN"/>
-              </w:rPr>
-              <w:t xml:space="preserve"> type: </w:t>
-            </w:r>
-            <w:r>
-              <w:rPr>
-                <w:sz w:val="20"/>
-                <w:szCs w:val="20"/>
-                <w:lang w:eastAsia="zh-CN" w:bidi="hi-IN"/>
-              </w:rPr>
-              <w:t>Electric Furnace</w:t>
-            </w:r>
-          </w:p>
-          <w:p>
-            <w:pPr>
-              <w:rPr>
-                <w:sz w:val="20"/>
-                <w:szCs w:val="20"/>
-                <w:lang w:eastAsia="zh-CN" w:bidi="hi-IN"/>
-              </w:rPr>
-            </w:pPr>
-            <w:r>
-              <w:rPr>
-                <w:sz w:val="20"/>
-                <w:szCs w:val="20"/>
-                <w:lang w:eastAsia="zh-CN" w:bidi="hi-IN"/>
-              </w:rPr>
-              <w:t>cost: 2</w:t>
-            </w:r>
-            <w:r>
-              <w:rPr>
-                <w:sz w:val="20"/>
-                <w:szCs w:val="20"/>
-                <w:lang w:eastAsia="zh-CN" w:bidi="hi-IN"/>
-              </w:rPr>
-              <w:t>,15</w:t>
+              <w:t>item type: Electric Furnace</w:t>
+            </w:r>
+          </w:p>
+          <w:p>
+            <w:pPr>
+              <w:rPr>
+                <w:sz w:val="20"/>
+                <w:szCs w:val="20"/>
+                <w:lang w:eastAsia="zh-CN" w:bidi="hi-IN"/>
+              </w:rPr>
+            </w:pPr>
+            <w:r>
+              <w:rPr>
+                <w:sz w:val="20"/>
+                <w:szCs w:val="20"/>
+                <w:lang w:eastAsia="zh-CN" w:bidi="hi-IN"/>
+              </w:rPr>
+              <w:t>cost: 2,15</w:t>
             </w:r>
             <w:r>
               <w:rPr>
@@ -4945,23 +4924,7 @@
                 <w:szCs w:val="20"/>
                 <w:lang w:eastAsia="zh-CN" w:bidi="hi-IN"/>
               </w:rPr>
-              <w:t xml:space="preserve">- Employee is at “add/update </w:t>
-            </w:r>
-            <w:r>
-              <w:rPr>
-                <w:sz w:val="20"/>
-                <w:szCs w:val="20"/>
-                <w:lang w:eastAsia="zh-CN" w:bidi="hi-IN"/>
-              </w:rPr>
-              <w:t>item</w:t>
-            </w:r>
-            <w:r>
-              <w:rPr>
-                <w:sz w:val="20"/>
-                <w:szCs w:val="20"/>
-                <w:lang w:eastAsia="zh-CN" w:bidi="hi-IN"/>
-              </w:rPr>
-              <w:t xml:space="preserve"> form”</w:t>
+              <w:t>- Employee is at “add/update item form”</w:t>
             </w:r>
           </w:p>
           <w:p>
@@ -5285,15 +5248,7 @@
                 <w:szCs w:val="20"/>
                 <w:lang w:eastAsia="zh-CN" w:bidi="hi-IN"/>
               </w:rPr>
-              <w:t xml:space="preserve">cost: </w:t>
-            </w:r>
-            <w:r>
-              <w:rPr>
-                <w:sz w:val="20"/>
-                <w:szCs w:val="20"/>
-                <w:lang w:eastAsia="zh-CN" w:bidi="hi-IN"/>
-              </w:rPr>
-              <w:t>ab</w:t>
+              <w:t>cost: ab</w:t>
             </w:r>
           </w:p>
           <w:p>
@@ -5327,15 +5282,7 @@
                 <w:szCs w:val="20"/>
                 <w:lang w:eastAsia="zh-CN" w:bidi="hi-IN"/>
               </w:rPr>
-              <w:t xml:space="preserve">quantity: </w:t>
-            </w:r>
-            <w:r>
-              <w:rPr>
-                <w:sz w:val="20"/>
-                <w:szCs w:val="20"/>
-                <w:lang w:eastAsia="zh-CN" w:bidi="hi-IN"/>
-              </w:rPr>
-              <w:t>ab</w:t>
+              <w:t>quantity: ab</w:t>
             </w:r>
           </w:p>
           <w:p>
@@ -5456,15 +5403,7 @@
                 <w:szCs w:val="20"/>
                 <w:lang w:eastAsia="zh-CN" w:bidi="hi-IN"/>
               </w:rPr>
-              <w:t>A-0</w:t>
-            </w:r>
-            <w:r>
-              <w:rPr>
-                <w:sz w:val="20"/>
-                <w:szCs w:val="20"/>
-                <w:lang w:eastAsia="zh-CN" w:bidi="hi-IN"/>
-              </w:rPr>
-              <w:t>7</w:t>
+              <w:t>A-07</w:t>
             </w:r>
           </w:p>
         </w:tc>
@@ -5660,15 +5599,7 @@
                 <w:szCs w:val="20"/>
                 <w:lang w:eastAsia="zh-CN" w:bidi="hi-IN"/>
               </w:rPr>
-              <w:t>cost: 2</w:t>
-            </w:r>
-            <w:r>
-              <w:rPr>
-                <w:sz w:val="20"/>
-                <w:szCs w:val="20"/>
-                <w:lang w:eastAsia="zh-CN" w:bidi="hi-IN"/>
-              </w:rPr>
-              <w:t>5</w:t>
+              <w:t>cost: 25</w:t>
             </w:r>
             <w:r>
               <w:rPr>
@@ -5692,15 +5623,7 @@
                 <w:szCs w:val="20"/>
                 <w:lang w:eastAsia="zh-CN" w:bidi="hi-IN"/>
               </w:rPr>
-              <w:t xml:space="preserve">deposit: </w:t>
-            </w:r>
-            <w:r>
-              <w:rPr>
-                <w:sz w:val="20"/>
-                <w:szCs w:val="20"/>
-                <w:lang w:eastAsia="zh-CN" w:bidi="hi-IN"/>
-              </w:rPr>
-              <w:t>55</w:t>
+              <w:t>deposit: 55</w:t>
             </w:r>
             <w:r>
               <w:rPr>
@@ -5960,23 +5883,7 @@
                 <w:szCs w:val="20"/>
                 <w:lang w:eastAsia="zh-CN" w:bidi="hi-IN"/>
               </w:rPr>
-              <w:t xml:space="preserve">- Employee is at “add/update </w:t>
-            </w:r>
-            <w:r>
-              <w:rPr>
-                <w:sz w:val="20"/>
-                <w:szCs w:val="20"/>
-                <w:lang w:eastAsia="zh-CN" w:bidi="hi-IN"/>
-              </w:rPr>
-              <w:t>boat</w:t>
-            </w:r>
-            <w:r>
-              <w:rPr>
-                <w:sz w:val="20"/>
-                <w:szCs w:val="20"/>
-                <w:lang w:eastAsia="zh-CN" w:bidi="hi-IN"/>
-              </w:rPr>
-              <w:t xml:space="preserve"> form”</w:t>
+              <w:t>- Employee is at “add/update boat form”</w:t>
             </w:r>
           </w:p>
           <w:p>
@@ -6685,15 +6592,7 @@
                 <w:szCs w:val="20"/>
                 <w:lang w:eastAsia="zh-CN" w:bidi="hi-IN"/>
               </w:rPr>
-              <w:t xml:space="preserve">cost: </w:t>
-            </w:r>
-            <w:r>
-              <w:rPr>
-                <w:sz w:val="20"/>
-                <w:szCs w:val="20"/>
-                <w:lang w:eastAsia="zh-CN" w:bidi="hi-IN"/>
-              </w:rPr>
-              <w:t>3</w:t>
+              <w:t>cost: 3</w:t>
             </w:r>
             <w:r>
               <w:rPr>
@@ -6717,15 +6616,7 @@
                 <w:szCs w:val="20"/>
                 <w:lang w:eastAsia="zh-CN" w:bidi="hi-IN"/>
               </w:rPr>
-              <w:t>quantity: 2</w:t>
-            </w:r>
-            <w:r>
-              <w:rPr>
-                <w:sz w:val="20"/>
-                <w:szCs w:val="20"/>
-                <w:lang w:eastAsia="zh-CN" w:bidi="hi-IN"/>
-              </w:rPr>
-              <w:t>5</w:t>
+              <w:t>quantity: 25</w:t>
             </w:r>
           </w:p>
           <w:p>
@@ -6920,7 +6811,6 @@
                 <w:szCs w:val="20"/>
                 <w:lang w:eastAsia="zh-CN" w:bidi="hi-IN"/>
               </w:rPr>
-              <w:lastRenderedPageBreak/>
               <w:t xml:space="preserve">- Employee is at “add/update </w:t>
             </w:r>
             <w:r>
@@ -6968,7 +6858,6 @@
                 <w:szCs w:val="20"/>
                 <w:lang w:eastAsia="zh-CN" w:bidi="hi-IN"/>
               </w:rPr>
-              <w:lastRenderedPageBreak/>
               <w:t>item type: Electric Furnace</w:t>
             </w:r>
           </w:p>
@@ -7003,7 +6892,6 @@
                 <w:szCs w:val="20"/>
                 <w:lang w:eastAsia="zh-CN" w:bidi="hi-IN"/>
               </w:rPr>
-              <w:lastRenderedPageBreak/>
               <w:t>quantity:</w:t>
             </w:r>
           </w:p>
@@ -7035,7 +6923,6 @@
                 <w:szCs w:val="20"/>
                 <w:lang w:eastAsia="zh-CN" w:bidi="hi-IN"/>
               </w:rPr>
-              <w:lastRenderedPageBreak/>
               <w:t xml:space="preserve">Message: </w:t>
             </w:r>
           </w:p>
@@ -7419,15 +7306,7 @@
                 <w:szCs w:val="20"/>
                 <w:lang w:eastAsia="zh-CN" w:bidi="hi-IN"/>
               </w:rPr>
-              <w:t>A-0</w:t>
-            </w:r>
-            <w:r>
-              <w:rPr>
-                <w:sz w:val="20"/>
-                <w:szCs w:val="20"/>
-                <w:lang w:eastAsia="zh-CN" w:bidi="hi-IN"/>
-              </w:rPr>
-              <w:t>9</w:t>
+              <w:t>A-09</w:t>
             </w:r>
           </w:p>
         </w:tc>
@@ -7526,15 +7405,7 @@
                 <w:szCs w:val="20"/>
                 <w:lang w:eastAsia="zh-CN" w:bidi="hi-IN"/>
               </w:rPr>
-              <w:t xml:space="preserve">- Employee is at </w:t>
-            </w:r>
-            <w:r>
-              <w:rPr>
-                <w:sz w:val="20"/>
-                <w:szCs w:val="20"/>
-                <w:lang w:eastAsia="zh-CN" w:bidi="hi-IN"/>
-              </w:rPr>
-              <w:t>“Inventory” form</w:t>
+              <w:t>- Employee is at “Inventory” form</w:t>
             </w:r>
           </w:p>
           <w:p>
@@ -7753,23 +7624,7 @@
                 <w:szCs w:val="20"/>
                 <w:lang w:eastAsia="zh-CN" w:bidi="hi-IN"/>
               </w:rPr>
-              <w:t>- Employee is at “</w:t>
-            </w:r>
-            <w:r>
-              <w:rPr>
-                <w:sz w:val="20"/>
-                <w:szCs w:val="20"/>
-                <w:lang w:eastAsia="zh-CN" w:bidi="hi-IN"/>
-              </w:rPr>
-              <w:t>Warning</w:t>
-            </w:r>
-            <w:r>
-              <w:rPr>
-                <w:sz w:val="20"/>
-                <w:szCs w:val="20"/>
-                <w:lang w:eastAsia="zh-CN" w:bidi="hi-IN"/>
-              </w:rPr>
-              <w:t>” form</w:t>
+              <w:t>- Employee is at “Warning” form</w:t>
             </w:r>
           </w:p>
           <w:p>
@@ -7897,15 +7752,7 @@
                 <w:szCs w:val="20"/>
                 <w:lang w:eastAsia="zh-CN" w:bidi="hi-IN"/>
               </w:rPr>
-              <w:t>A-</w:t>
-            </w:r>
-            <w:r>
-              <w:rPr>
-                <w:sz w:val="20"/>
-                <w:szCs w:val="20"/>
-                <w:lang w:eastAsia="zh-CN" w:bidi="hi-IN"/>
-              </w:rPr>
-              <w:t>10</w:t>
+              <w:t>A-10</w:t>
             </w:r>
           </w:p>
         </w:tc>
@@ -7965,15 +7812,7 @@
                 <w:szCs w:val="20"/>
                 <w:lang w:eastAsia="zh-CN" w:bidi="hi-IN"/>
               </w:rPr>
-              <w:t xml:space="preserve">Delete </w:t>
-            </w:r>
-            <w:r>
-              <w:rPr>
-                <w:sz w:val="20"/>
-                <w:szCs w:val="20"/>
-                <w:lang w:eastAsia="zh-CN" w:bidi="hi-IN"/>
-              </w:rPr>
-              <w:t>item</w:t>
+              <w:t>Delete item</w:t>
             </w:r>
           </w:p>
         </w:tc>
@@ -8265,23 +8104,7 @@
                 <w:szCs w:val="20"/>
                 <w:lang w:eastAsia="zh-CN" w:bidi="hi-IN"/>
               </w:rPr>
-              <w:t xml:space="preserve">- a row from </w:t>
-            </w:r>
-            <w:r>
-              <w:rPr>
-                <w:sz w:val="20"/>
-                <w:szCs w:val="20"/>
-                <w:lang w:eastAsia="zh-CN" w:bidi="hi-IN"/>
-              </w:rPr>
-              <w:t>items</w:t>
-            </w:r>
-            <w:r>
-              <w:rPr>
-                <w:sz w:val="20"/>
-                <w:szCs w:val="20"/>
-                <w:lang w:eastAsia="zh-CN" w:bidi="hi-IN"/>
-              </w:rPr>
-              <w:t xml:space="preserve"> is selected</w:t>
+              <w:t>- a row from items is selected</w:t>
             </w:r>
           </w:p>
           <w:p>
@@ -11122,7 +10945,6 @@
 <file path=word/glossary/fontTable.xml><?xml version="1.0" encoding="utf-8"?>
 <w:fonts xmlns:mc="http://schemas.openxmlformats.org/markup-compatibility/2006" xmlns:r="http://schemas.openxmlformats.org/officeDocument/2006/relationships" xmlns:w="http://schemas.openxmlformats.org/wordprocessingml/2006/main" xmlns:w14="http://schemas.microsoft.com/office/word/2010/wordml" xmlns:w15="http://schemas.microsoft.com/office/word/2012/wordml" xmlns:w16cex="http://schemas.microsoft.com/office/word/2018/wordml/cex" xmlns:w16cid="http://schemas.microsoft.com/office/word/2016/wordml/cid" xmlns:w16="http://schemas.microsoft.com/office/word/2018/wordml" xmlns:w16sdtdh="http://schemas.microsoft.com/office/word/2020/wordml/sdtdatahash" xmlns:w16se="http://schemas.microsoft.com/office/word/2015/wordml/symex" mc:Ignorable="w14 w15 w16se w16cid w16 w16cex w16sdtdh">
   <w:font w:name="Calibri">
-    <w:altName w:val="Calibri"/>
     <w:panose1 w:val="020F0502020204030204"/>
     <w:charset w:val="00"/>
     <w:family w:val="swiss"/>
@@ -11200,6 +11022,7 @@
     <w:rsid w:val="00217F34"/>
     <w:rsid w:val="003641EB"/>
     <w:rsid w:val="004018F6"/>
+    <w:rsid w:val="00526BA1"/>
     <w:rsid w:val="009E555C"/>
     <w:rsid w:val="00A93D58"/>
     <w:rsid w:val="00B22A8A"/>

</xml_diff>

<commit_message>
UML PDF added, Database png img added, website live
</commit_message>
<xml_diff>
--- a/Documentation/Test Plan.docx
+++ b/Documentation/Test Plan.docx
@@ -686,7 +686,7 @@
             </w:rPr>
             <w:fldChar w:fldCharType="separate"/>
           </w:r>
-          <w:hyperlink w:anchor="_Toc90477629" w:history="1">
+          <w:hyperlink w:anchor="_Toc91254156" w:history="1">
             <w:r>
               <w:rPr>
                 <w:rStyle w:val="Hyperlink"/>
@@ -714,7 +714,7 @@
                 <w:noProof/>
                 <w:webHidden/>
               </w:rPr>
-              <w:instrText xml:space="preserve"> PAGEREF _Toc90477629 \h </w:instrText>
+              <w:instrText xml:space="preserve"> PAGEREF _Toc91254156 \h </w:instrText>
             </w:r>
             <w:r>
               <w:rPr>
@@ -762,7 +762,7 @@
               <w:lang w:val="en-NL" w:eastAsia="en-GB"/>
             </w:rPr>
           </w:pPr>
-          <w:hyperlink w:anchor="_Toc90477630" w:history="1">
+          <w:hyperlink w:anchor="_Toc91254157" w:history="1">
             <w:r>
               <w:rPr>
                 <w:rStyle w:val="Hyperlink"/>
@@ -790,7 +790,7 @@
                 <w:noProof/>
                 <w:webHidden/>
               </w:rPr>
-              <w:instrText xml:space="preserve"> PAGEREF _Toc90477630 \h </w:instrText>
+              <w:instrText xml:space="preserve"> PAGEREF _Toc91254157 \h </w:instrText>
             </w:r>
             <w:r>
               <w:rPr>
@@ -837,13 +837,27 @@
               <w:lang w:val="en-NL" w:eastAsia="en-GB"/>
             </w:rPr>
           </w:pPr>
-          <w:hyperlink w:anchor="_Toc90477631" w:history="1">
+          <w:hyperlink w:anchor="_Toc91254158" w:history="1">
             <w:r>
               <w:rPr>
                 <w:rStyle w:val="Hyperlink"/>
                 <w:noProof/>
               </w:rPr>
-              <w:t>Desktop App</w:t>
+              <w:t xml:space="preserve">Desktop </w:t>
+            </w:r>
+            <w:r>
+              <w:rPr>
+                <w:rStyle w:val="Hyperlink"/>
+                <w:noProof/>
+              </w:rPr>
+              <w:t>A</w:t>
+            </w:r>
+            <w:r>
+              <w:rPr>
+                <w:rStyle w:val="Hyperlink"/>
+                <w:noProof/>
+              </w:rPr>
+              <w:t>pp</w:t>
             </w:r>
             <w:r>
               <w:rPr>
@@ -864,7 +878,7 @@
                 <w:noProof/>
                 <w:webHidden/>
               </w:rPr>
-              <w:instrText xml:space="preserve"> PAGEREF _Toc90477631 \h </w:instrText>
+              <w:instrText xml:space="preserve"> PAGEREF _Toc91254158 \h </w:instrText>
             </w:r>
             <w:r>
               <w:rPr>
@@ -885,80 +899,6 @@
                 <w:webHidden/>
               </w:rPr>
               <w:t>0</w:t>
-            </w:r>
-            <w:r>
-              <w:rPr>
-                <w:noProof/>
-                <w:webHidden/>
-              </w:rPr>
-              <w:fldChar w:fldCharType="end"/>
-            </w:r>
-          </w:hyperlink>
-        </w:p>
-        <w:p>
-          <w:pPr>
-            <w:pStyle w:val="TOC2"/>
-            <w:tabs>
-              <w:tab w:val="right" w:leader="dot" w:pos="9016"/>
-            </w:tabs>
-            <w:rPr>
-              <w:rFonts w:eastAsiaTheme="minorEastAsia" w:cstheme="minorBidi"/>
-              <w:b w:val="0"/>
-              <w:bCs w:val="0"/>
-              <w:noProof/>
-              <w:sz w:val="24"/>
-              <w:szCs w:val="24"/>
-              <w:lang w:val="en-NL" w:eastAsia="en-GB"/>
-            </w:rPr>
-          </w:pPr>
-          <w:hyperlink w:anchor="_Toc90477632" w:history="1">
-            <w:r>
-              <w:rPr>
-                <w:rStyle w:val="Hyperlink"/>
-                <w:noProof/>
-              </w:rPr>
-              <w:t>Web App</w:t>
-            </w:r>
-            <w:r>
-              <w:rPr>
-                <w:noProof/>
-                <w:webHidden/>
-              </w:rPr>
-              <w:tab/>
-            </w:r>
-            <w:r>
-              <w:rPr>
-                <w:noProof/>
-                <w:webHidden/>
-              </w:rPr>
-              <w:fldChar w:fldCharType="begin"/>
-            </w:r>
-            <w:r>
-              <w:rPr>
-                <w:noProof/>
-                <w:webHidden/>
-              </w:rPr>
-              <w:instrText xml:space="preserve"> PAGEREF _Toc90477632 \h </w:instrText>
-            </w:r>
-            <w:r>
-              <w:rPr>
-                <w:noProof/>
-                <w:webHidden/>
-              </w:rPr>
-            </w:r>
-            <w:r>
-              <w:rPr>
-                <w:noProof/>
-                <w:webHidden/>
-              </w:rPr>
-              <w:fldChar w:fldCharType="separate"/>
-            </w:r>
-            <w:r>
-              <w:rPr>
-                <w:noProof/>
-                <w:webHidden/>
-              </w:rPr>
-              <w:t>4</w:t>
             </w:r>
             <w:r>
               <w:rPr>
@@ -1019,7 +959,7 @@
           <w:szCs w:val="72"/>
         </w:rPr>
       </w:pPr>
-      <w:bookmarkStart w:id="0" w:name="_Toc90477629"/>
+      <w:bookmarkStart w:id="0" w:name="_Toc91254156"/>
       <w:r>
         <w:rPr>
           <w:sz w:val="72"/>
@@ -1440,7 +1380,7 @@
           <w:szCs w:val="72"/>
         </w:rPr>
       </w:pPr>
-      <w:bookmarkStart w:id="1" w:name="_Toc90477630"/>
+      <w:bookmarkStart w:id="1" w:name="_Toc91254157"/>
       <w:r>
         <w:rPr>
           <w:sz w:val="72"/>
@@ -1465,7 +1405,7 @@
           <w:szCs w:val="32"/>
         </w:rPr>
       </w:pPr>
-      <w:bookmarkStart w:id="2" w:name="_Toc90477631"/>
+      <w:bookmarkStart w:id="2" w:name="_Toc91254158"/>
       <w:r>
         <w:rPr>
           <w:sz w:val="32"/>
@@ -11377,6 +11317,7 @@
   <w:rsids>
     <w:rsidRoot w:val="00DB6F26"/>
     <w:rsid w:val="00217F34"/>
+    <w:rsid w:val="003146B2"/>
     <w:rsid w:val="003641EB"/>
     <w:rsid w:val="004018F6"/>
     <w:rsid w:val="006C0818"/>

</xml_diff>